<commit_message>
The End so far
</commit_message>
<xml_diff>
--- a/doc/Курсовая.docx
+++ b/doc/Курсовая.docx
@@ -24,11 +24,165 @@
           <w:rFonts w:eastAsia="Calibri"/>
           <w:lang w:val="ru-RU"/>
         </w:rPr>
-        <w:t xml:space="preserve">Теория фильтрации изучает движения жидкостей через пористые среды, тела пронизанные системой сообщающихся между собой пустот (пор). Движение жидкостей, газов и их примесей через пористые среды называется фильтрацией. Движения жидкостей и газов в пористых средах происходят либо естественным путем (в следствий миграций углеводородов), либо при воздействий человека (как при добыче). К пористым средам относят многие природные тела такие как: грунты, кожа, кость, горные породы, древесина, мягкие ткани животных. Так же относят материалы созданные человеком такие как: строительные (бетон, кирпич), пищевые (сыр, булка), искусственная кожа, керамика и т.д. Это далеко не весь список областей, где есть пористые среды и понятно, что они играют огромную роль в жизнедеятельности человека. Важным свойством всех этих материалов является - способность накапливать в себе жидкость и позволять ей двигаться под действием внешних сил. Отметим, некоторые из важнейших сторон нашей жизни имеющую непосредственную зависимость от движения жидкостей через пористые среды. Это движение влаги в почве, движение жидкостей через пористые биоматериалы в живых организмах и основные источники энергии </w:t>
+        <w:t xml:space="preserve">Теория фильтрации изучает движения жидкостей через пористые среды, тела пронизанные системой сообщающихся между собой пустот (пор). Движение жидкостей, газов и их примесей через пористые среды называется фильтрацией. К пористым средам относят многие природные тела такие как: грунты, </w:t>
       </w:r>
       <w:r>
         <w:rPr>
           <w:rFonts w:eastAsia="Calibri"/>
+          <w:lang w:val="ru-RU"/>
+        </w:rPr>
+        <w:t xml:space="preserve">горные породы </w:t>
+      </w:r>
+      <w:r>
+        <w:rPr>
+          <w:rFonts w:eastAsia="Calibri"/>
+          <w:lang w:val="ru-RU"/>
+        </w:rPr>
+        <w:t xml:space="preserve">, </w:t>
+      </w:r>
+      <w:r>
+        <w:rPr>
+          <w:rFonts w:eastAsia="Calibri"/>
+          <w:lang w:val="ru-RU"/>
+        </w:rPr>
+        <w:t>древесина</w:t>
+      </w:r>
+      <w:r>
+        <w:rPr>
+          <w:rFonts w:eastAsia="Calibri"/>
+          <w:lang w:val="ru-RU"/>
+        </w:rPr>
+        <w:t xml:space="preserve">, </w:t>
+      </w:r>
+      <w:r>
+        <w:rPr>
+          <w:rFonts w:eastAsia="Calibri"/>
+          <w:lang w:val="ru-RU"/>
+        </w:rPr>
+        <w:t>кожа, мягкие ткани животных</w:t>
+      </w:r>
+      <w:r>
+        <w:rPr>
+          <w:rFonts w:eastAsia="Calibri"/>
+          <w:lang w:val="ru-RU"/>
+        </w:rPr>
+        <w:t>;</w:t>
+      </w:r>
+      <w:r>
+        <w:rPr>
+          <w:rFonts w:eastAsia="Calibri"/>
+          <w:lang w:val="ru-RU"/>
+        </w:rPr>
+        <w:t xml:space="preserve"> </w:t>
+      </w:r>
+      <w:r>
+        <w:rPr>
+          <w:rFonts w:eastAsia="Calibri"/>
+          <w:lang w:val="ru-RU"/>
+        </w:rPr>
+        <w:t>также</w:t>
+      </w:r>
+      <w:r>
+        <w:rPr>
+          <w:rFonts w:eastAsia="Calibri"/>
+          <w:lang w:val="ru-RU"/>
+        </w:rPr>
+        <w:t xml:space="preserve"> относят материалы созданные человеком такие как: строительные (</w:t>
+      </w:r>
+      <w:r>
+        <w:rPr>
+          <w:rFonts w:eastAsia="Calibri"/>
+          <w:lang w:val="ru-RU"/>
+        </w:rPr>
+        <w:t xml:space="preserve">кирпич </w:t>
+      </w:r>
+      <w:r>
+        <w:rPr>
+          <w:rFonts w:eastAsia="Calibri"/>
+          <w:lang w:val="ru-RU"/>
+        </w:rPr>
+        <w:t xml:space="preserve">б </w:t>
+      </w:r>
+      <w:r>
+        <w:rPr>
+          <w:rFonts w:eastAsia="Calibri"/>
+          <w:lang w:val="ru-RU"/>
+        </w:rPr>
+        <w:t>бетон), пищевые (</w:t>
+      </w:r>
+      <w:r>
+        <w:rPr>
+          <w:rFonts w:eastAsia="Calibri"/>
+          <w:lang w:val="ru-RU"/>
+        </w:rPr>
+        <w:t xml:space="preserve">хлеб, </w:t>
+      </w:r>
+      <w:r>
+        <w:rPr>
+          <w:rFonts w:eastAsia="Calibri"/>
+          <w:lang w:val="ru-RU"/>
+        </w:rPr>
+        <w:t>сыр), искусственная кожа, керамика и т.д. Это далеко не весь список</w:t>
+      </w:r>
+      <w:r>
+        <w:rPr>
+          <w:rFonts w:eastAsia="Calibri"/>
+          <w:lang w:val="ru-RU"/>
+        </w:rPr>
+        <w:t>.</w:t>
+      </w:r>
+      <w:r>
+        <w:rPr>
+          <w:rFonts w:eastAsia="Calibri"/>
+          <w:lang w:val="ru-RU"/>
+        </w:rPr>
+        <w:t xml:space="preserve"> </w:t>
+      </w:r>
+      <w:r>
+        <w:rPr>
+          <w:rFonts w:eastAsia="Calibri"/>
+          <w:lang w:val="ru-RU"/>
+        </w:rPr>
+        <w:t>П</w:t>
+      </w:r>
+      <w:r>
+        <w:rPr>
+          <w:rFonts w:eastAsia="Calibri"/>
+          <w:lang w:val="ru-RU"/>
+        </w:rPr>
+        <w:t xml:space="preserve">онятно, что </w:t>
+      </w:r>
+      <w:r>
+        <w:rPr>
+          <w:rFonts w:eastAsia="Calibri"/>
+          <w:lang w:val="ru-RU"/>
+        </w:rPr>
+        <w:t xml:space="preserve">пористые среды </w:t>
+      </w:r>
+      <w:r>
+        <w:rPr>
+          <w:rFonts w:eastAsia="Calibri"/>
+          <w:lang w:val="ru-RU"/>
+        </w:rPr>
+        <w:t xml:space="preserve">играют огромную роль в жизнедеятельности человека. Важным свойством всех этих материалов является </w:t>
+      </w:r>
+      <w:r>
+        <w:rPr>
+          <w:rFonts w:eastAsia="Calibri"/>
+          <w:lang w:val="ru-RU"/>
+        </w:rPr>
+        <w:t>–</w:t>
+      </w:r>
+      <w:r>
+        <w:rPr>
+          <w:rFonts w:eastAsia="Calibri"/>
+          <w:lang w:val="ru-RU"/>
+        </w:rPr>
+        <w:t xml:space="preserve"> способность накапливать в себе жидкость и позволять ей двигаться под действием внешних сил. Отметим, некоторые из важнейших сторон нашей жизни имеющую непосредственную зависимость от движения жидкостей через пористые среды. Это движение влаги в почве, движение жидкостей через пористые биоматериалы в живых организмах и основные источники энергии </w:t>
+      </w:r>
+      <w:r>
+        <w:rPr>
+          <w:rFonts w:eastAsia="Calibri"/>
         </w:rPr>
         <w:t>XX</w:t>
       </w:r>
@@ -37,7 +191,56 @@
           <w:rFonts w:eastAsia="Calibri"/>
           <w:lang w:val="ru-RU"/>
         </w:rPr>
-        <w:t xml:space="preserve"> века - нефть и газ, добывающиеся из недр земли, находящиеся под толщей земных пластов. Накопление нефти и газа в этих пористых пластах - коллекторах и основные технологии их извлечения (добычи) управляются законами теории фильтрации и являются одним из основных направлений, где находит свое применение для решения сопутствующих задач. Пласты, породы которые могут хранить нефть и газ и могут отдавать их при извлечении (добыче) называют пласт - коллекторами. Пример пористой среды показано на примере шлиф нефтяного торфяника (см. рисунок 1).</w:t>
+        <w:t xml:space="preserve"> века </w:t>
+      </w:r>
+      <w:r>
+        <w:rPr>
+          <w:rFonts w:eastAsia="Calibri"/>
+          <w:lang w:val="ru-RU"/>
+        </w:rPr>
+        <w:t>–</w:t>
+      </w:r>
+      <w:r>
+        <w:rPr>
+          <w:rFonts w:eastAsia="Calibri"/>
+          <w:lang w:val="ru-RU"/>
+        </w:rPr>
+        <w:t xml:space="preserve"> нефть и газ, добывающиеся из недр земли, находящиеся под толщей земных пластов. Накопление нефти</w:t>
+      </w:r>
+      <w:r>
+        <w:rPr>
+          <w:rFonts w:eastAsia="Calibri"/>
+          <w:lang w:val="ru-RU"/>
+        </w:rPr>
+        <w:t xml:space="preserve"> и газа в этих пористых пластах-</w:t>
+      </w:r>
+      <w:r>
+        <w:rPr>
+          <w:rFonts w:eastAsia="Calibri"/>
+          <w:lang w:val="ru-RU"/>
+        </w:rPr>
+        <w:t xml:space="preserve">коллекторах и основные технологии их извлечения (добычи) управляются законами теории фильтрации и являются одним из основных направлений, где находит свое применение для решения сопутствующих задач. Пласты, породы которые могут хранить </w:t>
+      </w:r>
+      <w:r>
+        <w:rPr>
+          <w:rFonts w:eastAsia="Calibri"/>
+          <w:lang w:val="ru-RU"/>
+        </w:rPr>
+        <w:t>ценные углеводороды</w:t>
+      </w:r>
+      <w:r>
+        <w:rPr>
+          <w:rFonts w:eastAsia="Calibri"/>
+          <w:lang w:val="ru-RU"/>
+        </w:rPr>
+        <w:t xml:space="preserve"> и могут отдавать их при извле</w:t>
+      </w:r>
+      <w:r>
+        <w:rPr>
+          <w:rFonts w:eastAsia="Calibri"/>
+          <w:lang w:val="ru-RU"/>
+        </w:rPr>
+        <w:t>чении (добыче) называют пласт-коллекторами.</w:t>
       </w:r>
     </w:p>
     <w:p>
@@ -63,8 +266,74 @@
         <w:rPr>
           <w:lang w:val="ru-RU"/>
         </w:rPr>
+        <w:t xml:space="preserve">Образование залежей происходит путем вытеснения находящихся первоначальной воды из пластов-коллекторов. Поэтому вместе с нефтью и газом в коллекторах находится некоторое количество воды (погребная вода). В некоторых пластах газ и нефть заполняют лишь верхнюю часть пласта, а </w:t>
+      </w:r>
+      <w:r>
+        <w:rPr>
+          <w:lang w:val="ru-RU"/>
+        </w:rPr>
         <w:lastRenderedPageBreak/>
-        <w:t>Образование залежей происходит путем вытеснения находящихся первоначальной воды из пластов-коллекторов. Поэтому вместе с нефтью и газом в коллекторах находится некоторое количество воды (погребная вода). В некоторых пластах газ и нефть заполняют лишь верхнюю часть пласта, а нижние части заполнены краевой водой. Самые верхней части находиться газ (газовые шапки) которые может быт изначально или появиться в процессе добычи. Из этого следует, что в пласте изначально могут находиться несколько подвижных фаз. При разработке нефтяных месторождений в большинстве своем возникает двух или трех фазное течение. При этом силы заставляющие нефть двигаться, являются следствием упругости или гидродинамического напора газа или воды.</w:t>
+        <w:t xml:space="preserve">нижние части заполнены краевой водой. </w:t>
+      </w:r>
+      <w:r>
+        <w:rPr>
+          <w:lang w:val="ru-RU"/>
+        </w:rPr>
+        <w:t xml:space="preserve">В </w:t>
+      </w:r>
+      <w:r>
+        <w:rPr>
+          <w:lang w:val="ru-RU"/>
+        </w:rPr>
+        <w:t>верхней части</w:t>
+      </w:r>
+      <w:r>
+        <w:rPr>
+          <w:lang w:val="ru-RU"/>
+        </w:rPr>
+        <w:t xml:space="preserve"> пласта, обычно</w:t>
+      </w:r>
+      <w:r>
+        <w:rPr>
+          <w:lang w:val="ru-RU"/>
+        </w:rPr>
+        <w:t xml:space="preserve"> находиться газ (газовые шапки) которы</w:t>
+      </w:r>
+      <w:r>
+        <w:rPr>
+          <w:lang w:val="ru-RU"/>
+        </w:rPr>
+        <w:t>й</w:t>
+      </w:r>
+      <w:r>
+        <w:rPr>
+          <w:lang w:val="ru-RU"/>
+        </w:rPr>
+        <w:t xml:space="preserve"> может </w:t>
+      </w:r>
+      <w:r>
+        <w:rPr>
+          <w:lang w:val="ru-RU"/>
+        </w:rPr>
+        <w:t>находиться там</w:t>
+      </w:r>
+      <w:r>
+        <w:rPr>
+          <w:lang w:val="ru-RU"/>
+        </w:rPr>
+        <w:t xml:space="preserve"> изначально или появиться в процессе добычи. </w:t>
+      </w:r>
+      <w:r>
+        <w:rPr>
+          <w:lang w:val="ru-RU"/>
+        </w:rPr>
+        <w:t>Поэтому</w:t>
+      </w:r>
+      <w:r>
+        <w:rPr>
+          <w:lang w:val="ru-RU"/>
+        </w:rPr>
+        <w:t xml:space="preserve"> в пласте изначально могут находиться несколько подвижных фаз. При разработке нефтяных месторождений в большинстве своем возникает двух или трех фазное течение. При этом силы заставляющие нефть двигаться, являются следствием упругости или гидродинамического напора газа или воды.</w:t>
       </w:r>
     </w:p>
     <w:p>
@@ -77,7 +346,55 @@
         <w:rPr>
           <w:lang w:val="ru-RU"/>
         </w:rPr>
-        <w:t>При добыче нефти основным способом разработки месторождения является вытеснение нефти водой или газом. Этот метод является основным при естественном водонапорном режиме (при вторжений в пласт краевой воды или газовой шапки выталкивающих нефть к местам выкачивания нефти), так и при вторичных методах добычи нефти путем закачки вытесняющих жидкостей или газа в пласт через нагнетательные скважины для поддержания давления в пласте и вытеснения нефти к добывающей скважине.</w:t>
+        <w:t xml:space="preserve">При добыче нефти основным способом разработки месторождения </w:t>
+      </w:r>
+      <w:r>
+        <w:rPr>
+          <w:lang w:val="ru-RU"/>
+        </w:rPr>
+        <w:t xml:space="preserve">является вытеснение нефти водой, </w:t>
+      </w:r>
+      <w:r>
+        <w:rPr>
+          <w:lang w:val="ru-RU"/>
+        </w:rPr>
+        <w:t>газом</w:t>
+      </w:r>
+      <w:r>
+        <w:rPr>
+          <w:lang w:val="ru-RU"/>
+        </w:rPr>
+        <w:t xml:space="preserve"> или другими жидкостями</w:t>
+      </w:r>
+      <w:r>
+        <w:rPr>
+          <w:lang w:val="ru-RU"/>
+        </w:rPr>
+        <w:t>. Этот метод является основным при естественном водонапорном режиме</w:t>
+      </w:r>
+      <w:r>
+        <w:rPr>
+          <w:lang w:val="ru-RU"/>
+        </w:rPr>
+        <w:t xml:space="preserve">, </w:t>
+      </w:r>
+      <w:r>
+        <w:rPr>
+          <w:lang w:val="ru-RU"/>
+        </w:rPr>
+        <w:t>так и при вторичных методах добычи нефти путем закач</w:t>
+      </w:r>
+      <w:r>
+        <w:rPr>
+          <w:lang w:val="ru-RU"/>
+        </w:rPr>
+        <w:t>ивания</w:t>
+      </w:r>
+      <w:r>
+        <w:rPr>
+          <w:lang w:val="ru-RU"/>
+        </w:rPr>
+        <w:t xml:space="preserve"> вытесняющих жидкостей или газа в пласт через нагнетательные скважины для поддержания давления в пласте и вытеснения нефти к добывающей скважине.</w:t>
       </w:r>
     </w:p>
     <w:p>
@@ -87,10 +404,199 @@
         </w:rPr>
       </w:pPr>
       <w:r>
-        <w:rPr>
-          <w:lang w:val="ru-RU"/>
-        </w:rPr>
-        <w:t>В данной работе рассмотрим случай одномерного течения несжимаемых несмешивающихся жидкостей. В том случае, когда поверхностное натяжение между жидкостями мало и капиллярным давлением, а также влиянием силы тяжести можно пренебречь, процесс вытеснения допускает математическое описание, впервые предложенное американскими исследователями С. Баклии М. Леверетом (1942 г.) и названо их именем. Математическое описание основано на введении понятий насыщенности, относительной фазовой проницаемости; использовании обобщенного закона Дарси. Анализ одномерных течений позволяет, выявит особенности совместной фильтраций двух жидкостей, и сравнить их с результатами, полученными с помощью численных методов.</w:t>
+        <w:t>В данной работе рассмотрим случай одномерного течения несжимаемых несмешивающихся жидкостей. В том случае, когда поверхностное натяжение между жидкостями мало и капиллярным давлением, а также влиянием силы тяжести можно пренебречь, процесс вытеснения допускает математическое описание, впервые предложенное американскими исследователями С.</w:t>
+      </w:r>
+      <w:r>
+        <w:t> </w:t>
+      </w:r>
+      <w:r>
+        <w:t>Баклии М.</w:t>
+      </w:r>
+      <w:r>
+        <w:t> </w:t>
+      </w:r>
+      <w:r>
+        <w:t>Леверетом (1942</w:t>
+      </w:r>
+      <w:r>
+        <w:t> </w:t>
+      </w:r>
+      <w:r>
+        <w:t xml:space="preserve">г.) и названо их именем. </w:t>
+      </w:r>
+      <w:r>
+        <w:rPr>
+          <w:lang w:val="ru-RU"/>
+        </w:rPr>
+        <w:t>Математическое описание основано на введении понятий насыщенности, относительной фазовой проницаемости; использовании обобщенного закона Дарси.</w:t>
+      </w:r>
+      <w:r>
+        <w:rPr>
+          <w:lang w:val="ru-RU"/>
+        </w:rPr>
+        <w:t xml:space="preserve"> </w:t>
+      </w:r>
+      <w:r>
+        <w:rPr>
+          <w:lang w:val="ru-RU"/>
+        </w:rPr>
+        <w:t xml:space="preserve">Анализ </w:t>
+      </w:r>
+      <w:r>
+        <w:rPr>
+          <w:lang w:val="ru-RU"/>
+        </w:rPr>
+        <w:t>результатов</w:t>
+      </w:r>
+      <w:r>
+        <w:rPr>
+          <w:lang w:val="ru-RU"/>
+        </w:rPr>
+        <w:t xml:space="preserve"> </w:t>
+      </w:r>
+      <w:r>
+        <w:rPr>
+          <w:lang w:val="ru-RU"/>
+        </w:rPr>
+        <w:t xml:space="preserve">расчёта </w:t>
+      </w:r>
+      <w:r>
+        <w:rPr>
+          <w:lang w:val="ru-RU"/>
+        </w:rPr>
+        <w:t>одномерных</w:t>
+      </w:r>
+      <w:r>
+        <w:rPr>
+          <w:lang w:val="ru-RU"/>
+        </w:rPr>
+        <w:t xml:space="preserve"> течений, </w:t>
+      </w:r>
+      <w:r>
+        <w:rPr>
+          <w:lang w:val="ru-RU"/>
+        </w:rPr>
+        <w:t>полученных</w:t>
+      </w:r>
+      <w:r>
+        <w:rPr>
+          <w:lang w:val="ru-RU"/>
+        </w:rPr>
+        <w:t xml:space="preserve"> </w:t>
+      </w:r>
+      <w:r>
+        <w:rPr>
+          <w:lang w:val="ru-RU"/>
+        </w:rPr>
+        <w:t>с</w:t>
+      </w:r>
+      <w:r>
+        <w:rPr>
+          <w:lang w:val="ru-RU"/>
+        </w:rPr>
+        <w:t xml:space="preserve"> </w:t>
+      </w:r>
+      <w:r>
+        <w:rPr>
+          <w:lang w:val="ru-RU"/>
+        </w:rPr>
+        <w:t>помощью численных</w:t>
+      </w:r>
+      <w:r>
+        <w:rPr>
+          <w:lang w:val="ru-RU"/>
+        </w:rPr>
+        <w:t xml:space="preserve"> </w:t>
+      </w:r>
+      <w:r>
+        <w:rPr>
+          <w:lang w:val="ru-RU"/>
+        </w:rPr>
+        <w:t>методов</w:t>
+      </w:r>
+      <w:r>
+        <w:rPr>
+          <w:lang w:val="ru-RU"/>
+        </w:rPr>
+        <w:t>,</w:t>
+      </w:r>
+      <w:r>
+        <w:rPr>
+          <w:lang w:val="ru-RU"/>
+        </w:rPr>
+        <w:t xml:space="preserve"> </w:t>
+      </w:r>
+      <w:r>
+        <w:rPr>
+          <w:lang w:val="ru-RU"/>
+        </w:rPr>
+        <w:t>позволяет выявит</w:t>
+      </w:r>
+      <w:r>
+        <w:rPr>
+          <w:lang w:val="ru-RU"/>
+        </w:rPr>
+        <w:t>ь</w:t>
+      </w:r>
+      <w:r>
+        <w:rPr>
+          <w:lang w:val="ru-RU"/>
+        </w:rPr>
+        <w:t xml:space="preserve"> особенности совместной фильтраций двух жидкостей</w:t>
+      </w:r>
+      <w:r>
+        <w:rPr>
+          <w:lang w:val="ru-RU"/>
+        </w:rPr>
+        <w:t xml:space="preserve"> </w:t>
+      </w:r>
+      <w:r>
+        <w:rPr>
+          <w:lang w:val="ru-RU"/>
+        </w:rPr>
+        <w:t>и сравнить</w:t>
+      </w:r>
+      <w:r>
+        <w:rPr>
+          <w:lang w:val="ru-RU"/>
+        </w:rPr>
+        <w:t xml:space="preserve"> </w:t>
+      </w:r>
+      <w:r>
+        <w:rPr>
+          <w:lang w:val="ru-RU"/>
+        </w:rPr>
+        <w:t>их</w:t>
+      </w:r>
+      <w:r>
+        <w:rPr>
+          <w:lang w:val="ru-RU"/>
+        </w:rPr>
+        <w:t xml:space="preserve"> </w:t>
+      </w:r>
+      <w:r>
+        <w:rPr>
+          <w:lang w:val="ru-RU"/>
+        </w:rPr>
+        <w:t>с результатами</w:t>
+      </w:r>
+      <w:r>
+        <w:rPr>
+          <w:lang w:val="ru-RU"/>
+        </w:rPr>
+        <w:t xml:space="preserve"> </w:t>
+      </w:r>
+      <w:r>
+        <w:rPr>
+          <w:lang w:val="ru-RU"/>
+        </w:rPr>
+        <w:t>аналитического решения</w:t>
+      </w:r>
+      <w:r>
+        <w:rPr>
+          <w:lang w:val="ru-RU"/>
+        </w:rPr>
+        <w:t>.</w:t>
       </w:r>
     </w:p>
     <w:p>
@@ -124,7 +630,19 @@
         <w:rPr>
           <w:lang w:val="ru-RU"/>
         </w:rPr>
-        <w:t xml:space="preserve"> происходит в прямолинейном тонком горизонтальном образце (см. рисунок </w:t>
+        <w:t xml:space="preserve"> происходит в прямолинейном тонком горизонтальном образце (см. рис</w:t>
+      </w:r>
+      <w:r>
+        <w:rPr>
+          <w:lang w:val="ru-RU"/>
+        </w:rPr>
+        <w:t>.</w:t>
+      </w:r>
+      <w:r>
+        <w:rPr>
+          <w:lang w:val="ru-RU"/>
+        </w:rPr>
+        <w:t xml:space="preserve"> </w:t>
       </w:r>
       <w:r>
         <w:rPr>
@@ -226,7 +744,7 @@
         <w:rPr>
           <w:lang w:val="ru-RU"/>
         </w:rPr>
-        <w:t>ния ) полагаем достаточно малым</w:t>
+        <w:t>ния) полагаем достаточно малым</w:t>
       </w:r>
       <w:r>
         <w:rPr>
@@ -654,6 +1172,7 @@
         <w:pStyle w:val="1"/>
       </w:pPr>
       <w:r>
+        <w:lastRenderedPageBreak/>
         <w:t>Математическая модель</w:t>
       </w:r>
     </w:p>
@@ -927,7 +1446,6 @@
         <w:rPr>
           <w:lang w:val="ru-RU"/>
         </w:rPr>
-        <w:lastRenderedPageBreak/>
         <w:t xml:space="preserve">Где </w:t>
       </w:r>
       <m:oMath>
@@ -1220,26 +1738,27 @@
       </w:pPr>
       <m:oMathPara>
         <m:oMath>
-          <m:acc>
-            <m:accPr>
-              <m:chr m:val="⃗"/>
+          <m:sSub>
+            <m:sSubPr>
               <m:ctrlPr>
                 <w:rPr>
                   <w:rFonts w:ascii="Cambria Math" w:hAnsi="Cambria Math"/>
                   <w:i/>
+                  <w:lang w:val="ru-RU"/>
                 </w:rPr>
               </m:ctrlPr>
-            </m:accPr>
+            </m:sSubPr>
             <m:e>
-              <m:sSub>
-                <m:sSubPr>
+              <m:acc>
+                <m:accPr>
+                  <m:chr m:val="⃗"/>
                   <m:ctrlPr>
                     <w:rPr>
                       <w:rFonts w:ascii="Cambria Math" w:hAnsi="Cambria Math"/>
                       <w:i/>
                     </w:rPr>
                   </m:ctrlPr>
-                </m:sSubPr>
+                </m:accPr>
                 <m:e>
                   <m:r>
                     <w:rPr>
@@ -1248,17 +1767,18 @@
                     <m:t>u</m:t>
                   </m:r>
                 </m:e>
-                <m:sub>
-                  <m:r>
-                    <w:rPr>
-                      <w:rFonts w:ascii="Cambria Math" w:hAnsi="Cambria Math"/>
-                    </w:rPr>
-                    <m:t>i</m:t>
-                  </m:r>
-                </m:sub>
-              </m:sSub>
+              </m:acc>
             </m:e>
-          </m:acc>
+            <m:sub>
+              <m:r>
+                <w:rPr>
+                  <w:rFonts w:ascii="Cambria Math" w:hAnsi="Cambria Math"/>
+                  <w:lang w:val="ru-RU"/>
+                </w:rPr>
+                <m:t>i</m:t>
+              </m:r>
+            </m:sub>
+          </m:sSub>
           <m:r>
             <w:rPr>
               <w:rFonts w:ascii="Cambria Math" w:hAnsi="Cambria Math"/>
@@ -2109,6 +2629,7 @@
         <w:rPr>
           <w:lang w:val="ru-RU"/>
         </w:rPr>
+        <w:lastRenderedPageBreak/>
         <w:t xml:space="preserve">Будем считать что </w:t>
       </w:r>
       <m:oMath>
@@ -2538,7 +3059,6 @@
             <w:rPr>
               <w:rFonts w:ascii="Cambria Math" w:hAnsi="Cambria Math"/>
             </w:rPr>
-            <w:lastRenderedPageBreak/>
             <m:t>ϕ</m:t>
           </m:r>
           <m:f>
@@ -4549,6 +5069,7 @@
         <w:pStyle w:val="1"/>
       </w:pPr>
       <w:r>
+        <w:lastRenderedPageBreak/>
         <w:t>Переход к безразмерным переменным</w:t>
       </w:r>
     </w:p>
@@ -4780,7 +5301,6 @@
         <w:rPr>
           <w:lang w:val="ru-RU"/>
         </w:rPr>
-        <w:lastRenderedPageBreak/>
         <w:t>О</w:t>
       </w:r>
       <w:r>
@@ -5955,14 +6475,7 @@
               <w:rFonts w:ascii="Cambria Math" w:hAnsi="Cambria Math"/>
               <w:lang w:val="ru-RU"/>
             </w:rPr>
-            <m:t>,  u=</m:t>
-          </m:r>
-          <m:r>
-            <w:rPr>
-              <w:rFonts w:ascii="Cambria Math" w:hAnsi="Cambria Math"/>
-              <w:lang w:val="ru-RU"/>
-            </w:rPr>
-            <m:t xml:space="preserve"> </m:t>
+            <m:t xml:space="preserve">,  u= </m:t>
           </m:r>
           <m:acc>
             <m:accPr>
@@ -6836,13 +7349,7 @@
                 <w:rPr>
                   <w:rFonts w:ascii="Cambria Math" w:hAnsi="Cambria Math"/>
                 </w:rPr>
-                <m:t>∂</m:t>
-              </m:r>
-              <m:r>
-                <w:rPr>
-                  <w:rFonts w:ascii="Cambria Math" w:hAnsi="Cambria Math"/>
-                </w:rPr>
-                <m:t>S</m:t>
+                <m:t>∂S</m:t>
               </m:r>
             </m:num>
             <m:den>
@@ -6916,13 +7423,7 @@
             <w:rPr>
               <w:rFonts w:ascii="Cambria Math" w:hAnsi="Cambria Math"/>
             </w:rPr>
-            <m:t>=</m:t>
-          </m:r>
-          <m:r>
-            <w:rPr>
-              <w:rFonts w:ascii="Cambria Math" w:hAnsi="Cambria Math"/>
-            </w:rPr>
-            <m:t>ϕ</m:t>
+            <m:t>=ϕ</m:t>
           </m:r>
           <m:f>
             <m:fPr>
@@ -7206,13 +7707,7 @@
             <w:rPr>
               <w:rFonts w:ascii="Cambria Math" w:hAnsi="Cambria Math"/>
             </w:rPr>
-            <m:t>=</m:t>
-          </m:r>
-          <m:r>
-            <w:rPr>
-              <w:rFonts w:ascii="Cambria Math" w:hAnsi="Cambria Math"/>
-            </w:rPr>
-            <m:t>ϕ</m:t>
+            <m:t>=ϕ</m:t>
           </m:r>
           <m:f>
             <m:fPr>
@@ -7831,13 +8326,7 @@
             <w:rPr>
               <w:rFonts w:ascii="Cambria Math" w:hAnsi="Cambria Math"/>
             </w:rPr>
-            <m:t>=</m:t>
-          </m:r>
-          <m:r>
-            <w:rPr>
-              <w:rFonts w:ascii="Cambria Math" w:hAnsi="Cambria Math"/>
-            </w:rPr>
-            <m:t>-</m:t>
+            <m:t>=-</m:t>
           </m:r>
           <m:f>
             <m:fPr>
@@ -9490,11 +9979,15 @@
       </m:oMathPara>
     </w:p>
     <w:p>
-      <w:r>
-        <w:rPr>
-          <w:lang w:val="ru-RU"/>
-        </w:rPr>
-        <w:lastRenderedPageBreak/>
+      <w:pPr>
+        <w:rPr>
+          <w:lang w:val="ru-RU"/>
+        </w:rPr>
+      </w:pPr>
+      <w:r>
+        <w:rPr>
+          <w:lang w:val="ru-RU"/>
+        </w:rPr>
         <w:t xml:space="preserve">Как видно из этих уравнений, качественное решение построенной модели будет зависеть только от константных переменных </w:t>
       </w:r>
       <m:oMath>
@@ -9530,14 +10023,7 @@
             <w:rFonts w:ascii="Cambria Math" w:hAnsi="Cambria Math"/>
             <w:lang w:val="ru-RU"/>
           </w:rPr>
-          <m:t>,</m:t>
-        </m:r>
-        <m:r>
-          <w:rPr>
-            <w:rFonts w:ascii="Cambria Math" w:hAnsi="Cambria Math"/>
-            <w:lang w:val="ru-RU"/>
-          </w:rPr>
-          <m:t xml:space="preserve"> </m:t>
+          <m:t xml:space="preserve">, </m:t>
         </m:r>
         <m:sSub>
           <m:sSubPr>
@@ -9570,14 +10056,7 @@
             <w:rFonts w:ascii="Cambria Math" w:hAnsi="Cambria Math"/>
             <w:lang w:val="ru-RU"/>
           </w:rPr>
-          <m:t>,</m:t>
-        </m:r>
-        <m:r>
-          <w:rPr>
-            <w:rFonts w:ascii="Cambria Math" w:hAnsi="Cambria Math"/>
-            <w:lang w:val="ru-RU"/>
-          </w:rPr>
-          <m:t xml:space="preserve"> α, </m:t>
+          <m:t xml:space="preserve">, α, </m:t>
         </m:r>
         <m:sSub>
           <m:sSubPr>
@@ -9618,6 +10097,7 @@
         <w:pStyle w:val="1"/>
       </w:pPr>
       <w:r>
+        <w:lastRenderedPageBreak/>
         <w:t>Построение</w:t>
       </w:r>
       <w:r>
@@ -9655,14 +10135,7 @@
             <w:rFonts w:ascii="Cambria Math" w:hAnsi="Cambria Math"/>
             <w:lang w:val="ru-RU"/>
           </w:rPr>
-          <m:t>0,</m:t>
-        </m:r>
-        <m:r>
-          <w:rPr>
-            <w:rFonts w:ascii="Cambria Math" w:hAnsi="Cambria Math"/>
-            <w:lang w:val="ru-RU"/>
-          </w:rPr>
-          <m:t>0</m:t>
+          <m:t>0,0</m:t>
         </m:r>
       </m:oMath>
       <w:r>
@@ -9704,14 +10177,7 @@
             <w:rFonts w:ascii="Cambria Math" w:hAnsi="Cambria Math"/>
             <w:lang w:val="ru-RU"/>
           </w:rPr>
-          <m:t>0</m:t>
-        </m:r>
-        <m:r>
-          <w:rPr>
-            <w:rFonts w:ascii="Cambria Math" w:hAnsi="Cambria Math"/>
-            <w:lang w:val="ru-RU"/>
-          </w:rPr>
-          <m:t>,0</m:t>
+          <m:t>0,0</m:t>
         </m:r>
       </m:oMath>
       <w:r>
@@ -9750,14 +10216,7 @@
             <w:rFonts w:ascii="Cambria Math" w:hAnsi="Cambria Math"/>
             <w:lang w:val="ru-RU"/>
           </w:rPr>
-          <m:t>,</m:t>
-        </m:r>
-        <m:r>
-          <w:rPr>
-            <w:rFonts w:ascii="Cambria Math" w:hAnsi="Cambria Math"/>
-            <w:lang w:val="ru-RU"/>
-          </w:rPr>
-          <m:t>0,</m:t>
+          <m:t>,0,</m:t>
         </m:r>
       </m:oMath>
       <w:r>
@@ -9897,14 +10356,7 @@
               <w:rFonts w:ascii="Cambria Math" w:hAnsi="Cambria Math"/>
               <w:lang w:val="ru-RU"/>
             </w:rPr>
-            <m:t>=</m:t>
-          </m:r>
-          <m:r>
-            <w:rPr>
-              <w:rFonts w:ascii="Cambria Math" w:hAnsi="Cambria Math"/>
-              <w:lang w:val="ru-RU"/>
-            </w:rPr>
-            <m:t>T</m:t>
+            <m:t>=T</m:t>
           </m:r>
           <m:d>
             <m:dPr>
@@ -10913,14 +11365,7 @@
                       <w:rFonts w:ascii="Cambria Math" w:hAnsi="Cambria Math"/>
                       <w:lang w:val="ru-RU"/>
                     </w:rPr>
-                    <m:t>-</m:t>
-                  </m:r>
-                  <m:r>
-                    <w:rPr>
-                      <w:rFonts w:ascii="Cambria Math" w:hAnsi="Cambria Math"/>
-                      <w:lang w:val="ru-RU"/>
-                    </w:rPr>
-                    <m:t>½</m:t>
+                    <m:t>-½</m:t>
                   </m:r>
                 </m:sub>
                 <m:sup>
@@ -11726,14 +12171,7 @@
                               <w:rFonts w:ascii="Cambria Math" w:hAnsi="Cambria Math"/>
                               <w:lang w:val="ru-RU"/>
                             </w:rPr>
-                            <m:t>+</m:t>
-                          </m:r>
-                          <m:r>
-                            <w:rPr>
-                              <w:rFonts w:ascii="Cambria Math" w:hAnsi="Cambria Math"/>
-                              <w:lang w:val="ru-RU"/>
-                            </w:rPr>
-                            <m:t>1</m:t>
+                            <m:t>+1</m:t>
                           </m:r>
                         </m:sub>
                         <m:sup>
@@ -13360,14 +13798,7 @@
                   <w:rFonts w:ascii="Cambria Math" w:hAnsi="Cambria Math"/>
                   <w:lang w:val="ru-RU"/>
                 </w:rPr>
-                <m:t>+</m:t>
-              </m:r>
-              <m:r>
-                <w:rPr>
-                  <w:rFonts w:ascii="Cambria Math" w:hAnsi="Cambria Math"/>
-                  <w:lang w:val="ru-RU"/>
-                </w:rPr>
-                <m:t>1</m:t>
+                <m:t>+1</m:t>
               </m:r>
             </m:sub>
             <m:sup>
@@ -13746,14 +14177,7 @@
                       <w:rFonts w:ascii="Cambria Math" w:hAnsi="Cambria Math"/>
                       <w:lang w:val="ru-RU"/>
                     </w:rPr>
-                    <m:t>+</m:t>
-                  </m:r>
-                  <m:r>
-                    <w:rPr>
-                      <w:rFonts w:ascii="Cambria Math" w:hAnsi="Cambria Math"/>
-                      <w:lang w:val="ru-RU"/>
-                    </w:rPr>
-                    <m:t>1</m:t>
+                    <m:t>+1</m:t>
                   </m:r>
                 </m:sub>
                 <m:sup>
@@ -13823,14 +14247,7 @@
                           <w:rFonts w:ascii="Cambria Math" w:hAnsi="Cambria Math"/>
                           <w:lang w:val="ru-RU"/>
                         </w:rPr>
-                        <m:t>-</m:t>
-                      </m:r>
-                      <m:r>
-                        <w:rPr>
-                          <w:rFonts w:ascii="Cambria Math" w:hAnsi="Cambria Math"/>
-                          <w:lang w:val="ru-RU"/>
-                        </w:rPr>
-                        <m:t>½</m:t>
+                        <m:t>-½</m:t>
                       </m:r>
                     </m:sub>
                     <m:sup>
@@ -13946,14 +14363,7 @@
                           <w:rFonts w:ascii="Cambria Math" w:hAnsi="Cambria Math"/>
                           <w:lang w:val="ru-RU"/>
                         </w:rPr>
-                        <m:t>-</m:t>
-                      </m:r>
-                      <m:r>
-                        <w:rPr>
-                          <w:rFonts w:ascii="Cambria Math" w:hAnsi="Cambria Math"/>
-                          <w:lang w:val="ru-RU"/>
-                        </w:rPr>
-                        <m:t>½</m:t>
+                        <m:t>-½</m:t>
                       </m:r>
                     </m:sub>
                     <m:sup>
@@ -14087,14 +14497,7 @@
                           <w:rFonts w:ascii="Cambria Math" w:hAnsi="Cambria Math"/>
                           <w:lang w:val="ru-RU"/>
                         </w:rPr>
-                        <m:t>-</m:t>
-                      </m:r>
-                      <m:r>
-                        <w:rPr>
-                          <w:rFonts w:ascii="Cambria Math" w:hAnsi="Cambria Math"/>
-                          <w:lang w:val="ru-RU"/>
-                        </w:rPr>
-                        <m:t>½</m:t>
+                        <m:t>-½</m:t>
                       </m:r>
                     </m:sub>
                     <m:sup>
@@ -14222,14 +14625,7 @@
                           <w:rFonts w:ascii="Cambria Math" w:hAnsi="Cambria Math"/>
                           <w:lang w:val="ru-RU"/>
                         </w:rPr>
-                        <m:t>-</m:t>
-                      </m:r>
-                      <m:r>
-                        <w:rPr>
-                          <w:rFonts w:ascii="Cambria Math" w:hAnsi="Cambria Math"/>
-                          <w:lang w:val="ru-RU"/>
-                        </w:rPr>
-                        <m:t>½</m:t>
+                        <m:t>-½</m:t>
                       </m:r>
                     </m:sub>
                     <m:sup>
@@ -14499,14 +14895,7 @@
                   <w:rFonts w:ascii="Cambria Math" w:hAnsi="Cambria Math"/>
                   <w:lang w:val="ru-RU"/>
                 </w:rPr>
-                <m:t>+</m:t>
-              </m:r>
-              <m:r>
-                <w:rPr>
-                  <w:rFonts w:ascii="Cambria Math" w:hAnsi="Cambria Math"/>
-                  <w:lang w:val="ru-RU"/>
-                </w:rPr>
-                <m:t>1</m:t>
+                <m:t>+1</m:t>
               </m:r>
             </m:sub>
             <m:sup>
@@ -14565,14 +14954,7 @@
                   <w:rFonts w:ascii="Cambria Math" w:hAnsi="Cambria Math"/>
                   <w:lang w:val="ru-RU"/>
                 </w:rPr>
-                <m:t>-</m:t>
-              </m:r>
-              <m:r>
-                <w:rPr>
-                  <w:rFonts w:ascii="Cambria Math" w:hAnsi="Cambria Math"/>
-                  <w:lang w:val="ru-RU"/>
-                </w:rPr>
-                <m:t>½</m:t>
+                <m:t>-½</m:t>
               </m:r>
             </m:sub>
             <m:sup>
@@ -14677,14 +15059,7 @@
                       <w:rFonts w:ascii="Cambria Math" w:hAnsi="Cambria Math"/>
                       <w:lang w:val="ru-RU"/>
                     </w:rPr>
-                    <m:t>-</m:t>
-                  </m:r>
-                  <m:r>
-                    <w:rPr>
-                      <w:rFonts w:ascii="Cambria Math" w:hAnsi="Cambria Math"/>
-                      <w:lang w:val="ru-RU"/>
-                    </w:rPr>
-                    <m:t>½</m:t>
+                    <m:t>-½</m:t>
                   </m:r>
                 </m:sub>
                 <m:sup>
@@ -14883,14 +15258,7 @@
                   <w:rFonts w:ascii="Cambria Math" w:hAnsi="Cambria Math"/>
                   <w:lang w:val="ru-RU"/>
                 </w:rPr>
-                <m:t>+</m:t>
-              </m:r>
-              <m:r>
-                <w:rPr>
-                  <w:rFonts w:ascii="Cambria Math" w:hAnsi="Cambria Math"/>
-                  <w:lang w:val="ru-RU"/>
-                </w:rPr>
-                <m:t>1</m:t>
+                <m:t>+1</m:t>
               </m:r>
             </m:sub>
             <m:sup>
@@ -14917,6 +15285,7 @@
         <w:pStyle w:val="1"/>
       </w:pPr>
       <w:r>
+        <w:lastRenderedPageBreak/>
         <w:t>Алгоритм разрешения задачи</w:t>
       </w:r>
     </w:p>
@@ -15254,14 +15623,7 @@
                   <w:rFonts w:ascii="Cambria Math" w:hAnsi="Cambria Math"/>
                   <w:lang w:val="ru-RU"/>
                 </w:rPr>
-                <m:t>+</m:t>
-              </m:r>
-              <m:r>
-                <w:rPr>
-                  <w:rFonts w:ascii="Cambria Math" w:hAnsi="Cambria Math"/>
-                  <w:lang w:val="ru-RU"/>
-                </w:rPr>
-                <m:t>½</m:t>
+                <m:t>+½</m:t>
               </m:r>
             </m:sub>
             <m:sup>
@@ -17273,13 +17635,7 @@
             <w:rPr>
               <w:rFonts w:ascii="Cambria Math" w:hAnsi="Cambria Math"/>
             </w:rPr>
-            <m:t xml:space="preserve">  </m:t>
-          </m:r>
-          <m:r>
-            <w:rPr>
-              <w:rFonts w:ascii="Cambria Math" w:hAnsi="Cambria Math"/>
-            </w:rPr>
-            <m:t>=</m:t>
+            <m:t xml:space="preserve">  =</m:t>
           </m:r>
           <m:d>
             <m:dPr>
@@ -17935,6 +18291,7 @@
         <w:pStyle w:val="1"/>
       </w:pPr>
       <w:r>
+        <w:lastRenderedPageBreak/>
         <w:t>Описание работы написанной программы</w:t>
       </w:r>
     </w:p>
@@ -18008,14 +18365,7 @@
             <w:rFonts w:ascii="Cambria Math" w:hAnsi="Cambria Math"/>
             <w:lang w:val="ru-RU"/>
           </w:rPr>
-          <m:t xml:space="preserve">,  </m:t>
-        </m:r>
-        <m:r>
-          <w:rPr>
-            <w:rFonts w:ascii="Cambria Math" w:hAnsi="Cambria Math"/>
-            <w:lang w:val="ru-RU"/>
-          </w:rPr>
-          <m:t xml:space="preserve">α,  </m:t>
+          <m:t xml:space="preserve">,  α,  </m:t>
         </m:r>
         <m:sSub>
           <m:sSubPr>
@@ -18129,14 +18479,7 @@
         <w:rPr>
           <w:lang w:val="ru-RU"/>
         </w:rPr>
-        <w:t xml:space="preserve">и допустимая погрешность при расчёте СЛАУ поля </w:t>
-      </w:r>
-      <w:r>
-        <w:rPr>
-          <w:lang w:val="ru-RU"/>
-        </w:rPr>
-        <w:lastRenderedPageBreak/>
-        <w:t>давлений.</w:t>
+        <w:t>и допустимая погрешность при расчёте СЛАУ поля давлений.</w:t>
       </w:r>
       <w:r>
         <w:rPr>
@@ -18148,7 +18491,19 @@
         <w:rPr>
           <w:lang w:val="ru-RU"/>
         </w:rPr>
-        <w:t>При запуске программы без параметров, программа выведет всевозможные принимаемые параметры командной строки. В конце параметров задачи, указывается название файла для сохранения результатов вычислений. Таким образом можно с помощью одной программы рассчитывать несколько задач с различными параметрами. Для остановки работы программы используется сигнал прерывания.</w:t>
+        <w:t xml:space="preserve">При запуске программы без параметров, программа выведет всевозможные принимаемые параметры командной строки. В конце параметров задачи, указывается название файла для сохранения результатов вычислений. Таким </w:t>
+      </w:r>
+      <w:r>
+        <w:rPr>
+          <w:lang w:val="ru-RU"/>
+        </w:rPr>
+        <w:t>образом,</w:t>
+      </w:r>
+      <w:r>
+        <w:rPr>
+          <w:lang w:val="ru-RU"/>
+        </w:rPr>
+        <w:t xml:space="preserve"> можно с помощью одной программы рассчитывать несколько задач с различными параметрами. Для остановки работы программы используется сигнал прерывания.</w:t>
       </w:r>
     </w:p>
     <w:p>
@@ -18161,7 +18516,25 @@
         <w:rPr>
           <w:lang w:val="ru-RU"/>
         </w:rPr>
-        <w:t>Также для наглядности расчётов, можно выводить результаты в реальном времени в виде черно белого графика.</w:t>
+        <w:t>Также для наглядности расчётов, можно выводить результаты в реальном времени в виде черно белого графика</w:t>
+      </w:r>
+      <w:r>
+        <w:rPr>
+          <w:lang w:val="ru-RU"/>
+        </w:rPr>
+        <w:t xml:space="preserve"> (см. рис. 2)</w:t>
+      </w:r>
+      <w:r>
+        <w:rPr>
+          <w:lang w:val="ru-RU"/>
+        </w:rPr>
+        <w:t>.</w:t>
+      </w:r>
+      <w:r>
+        <w:rPr>
+          <w:lang w:val="ru-RU"/>
+        </w:rPr>
+        <w:t xml:space="preserve"> </w:t>
       </w:r>
     </w:p>
     <w:p>
@@ -18176,6 +18549,7 @@
           <w:noProof/>
           <w:lang w:val="ru-RU" w:eastAsia="ru-RU"/>
         </w:rPr>
+        <w:lastRenderedPageBreak/>
         <w:drawing>
           <wp:inline distT="0" distB="0" distL="0" distR="0">
             <wp:extent cx="4686300" cy="3652838"/>
@@ -18269,10 +18643,37 @@
         <w:rPr>
           <w:lang w:val="ru-RU"/>
         </w:rPr>
-        <w:t xml:space="preserve">Для построения графиков результатов, мною был написан программный код для </w:t>
-      </w:r>
-      <w:r>
-        <w:t>scilab</w:t>
+        <w:t xml:space="preserve">Для построения графиков результатов, мною был написан </w:t>
+      </w:r>
+      <w:r>
+        <w:rPr>
+          <w:lang w:val="ru-RU"/>
+        </w:rPr>
+        <w:t xml:space="preserve">скрипт </w:t>
+      </w:r>
+      <w:r>
+        <w:rPr>
+          <w:lang w:val="ru-RU"/>
+        </w:rPr>
+        <w:t xml:space="preserve">для </w:t>
+      </w:r>
+      <w:r>
+        <w:rPr>
+          <w:lang w:val="ru-RU"/>
+        </w:rPr>
+        <w:t xml:space="preserve">программы </w:t>
+      </w:r>
+      <w:r>
+        <w:t>S</w:t>
+      </w:r>
+      <w:r>
+        <w:t>ci</w:t>
+      </w:r>
+      <w:r>
+        <w:t>L</w:t>
+      </w:r>
+      <w:r>
+        <w:t>ab</w:t>
       </w:r>
       <w:r>
         <w:rPr>
@@ -18286,7 +18687,1130 @@
         <w:pStyle w:val="1"/>
       </w:pPr>
       <w:r>
+        <w:lastRenderedPageBreak/>
         <w:t>Результаты вычислений</w:t>
+      </w:r>
+    </w:p>
+    <w:p>
+      <w:pPr>
+        <w:rPr>
+          <w:lang w:val="ru-RU"/>
+        </w:rPr>
+      </w:pPr>
+      <w:r>
+        <w:rPr>
+          <w:lang w:val="ru-RU"/>
+        </w:rPr>
+        <w:t>Перв</w:t>
+      </w:r>
+      <w:r>
+        <w:rPr>
+          <w:lang w:val="ru-RU"/>
+        </w:rPr>
+        <w:t>ая</w:t>
+      </w:r>
+      <w:r>
+        <w:rPr>
+          <w:lang w:val="ru-RU"/>
+        </w:rPr>
+        <w:t xml:space="preserve"> </w:t>
+      </w:r>
+      <w:r>
+        <w:rPr>
+          <w:lang w:val="ru-RU"/>
+        </w:rPr>
+        <w:t>задача для расчёта программой</w:t>
+      </w:r>
+      <w:r>
+        <w:rPr>
+          <w:lang w:val="ru-RU"/>
+        </w:rPr>
+        <w:t xml:space="preserve"> был</w:t>
+      </w:r>
+      <w:r>
+        <w:rPr>
+          <w:lang w:val="ru-RU"/>
+        </w:rPr>
+        <w:t>а</w:t>
+      </w:r>
+      <w:r>
+        <w:rPr>
+          <w:lang w:val="ru-RU"/>
+        </w:rPr>
+        <w:t xml:space="preserve"> с параметрами</w:t>
+      </w:r>
+    </w:p>
+    <w:p>
+      <m:oMathPara>
+        <m:oMath>
+          <m:r>
+            <w:rPr>
+              <w:rFonts w:ascii="Cambria Math" w:hAnsi="Cambria Math"/>
+              <w:lang w:val="ru-RU"/>
+            </w:rPr>
+            <m:t xml:space="preserve">N=1000,  τ=0.001,  </m:t>
+          </m:r>
+          <m:sSub>
+            <m:sSubPr>
+              <m:ctrlPr>
+                <w:rPr>
+                  <w:rFonts w:ascii="Cambria Math" w:hAnsi="Cambria Math"/>
+                  <w:i/>
+                </w:rPr>
+              </m:ctrlPr>
+            </m:sSubPr>
+            <m:e>
+              <m:r>
+                <w:rPr>
+                  <w:rFonts w:ascii="Cambria Math" w:hAnsi="Cambria Math"/>
+                </w:rPr>
+                <m:t>K</m:t>
+              </m:r>
+            </m:e>
+            <m:sub>
+              <m:r>
+                <w:rPr>
+                  <w:rFonts w:ascii="Cambria Math" w:hAnsi="Cambria Math"/>
+                </w:rPr>
+                <m:t>μ</m:t>
+              </m:r>
+            </m:sub>
+          </m:sSub>
+          <m:r>
+            <w:rPr>
+              <w:rFonts w:ascii="Cambria Math" w:hAnsi="Cambria Math"/>
+            </w:rPr>
+            <m:t>=0.5</m:t>
+          </m:r>
+          <m:r>
+            <w:rPr>
+              <w:rFonts w:ascii="Cambria Math" w:hAnsi="Cambria Math"/>
+              <w:lang w:val="ru-RU"/>
+            </w:rPr>
+            <m:t xml:space="preserve">,  α=3,  </m:t>
+          </m:r>
+          <m:sSub>
+            <m:sSubPr>
+              <m:ctrlPr>
+                <w:rPr>
+                  <w:rFonts w:ascii="Cambria Math" w:hAnsi="Cambria Math"/>
+                  <w:i/>
+                </w:rPr>
+              </m:ctrlPr>
+            </m:sSubPr>
+            <m:e>
+              <m:r>
+                <w:rPr>
+                  <w:rFonts w:ascii="Cambria Math" w:hAnsi="Cambria Math"/>
+                </w:rPr>
+                <m:t>S</m:t>
+              </m:r>
+            </m:e>
+            <m:sub>
+              <m:r>
+                <w:rPr>
+                  <w:rFonts w:ascii="Cambria Math" w:hAnsi="Cambria Math"/>
+                  <w:lang w:val="ru-RU"/>
+                </w:rPr>
+                <m:t>0</m:t>
+              </m:r>
+            </m:sub>
+          </m:sSub>
+          <m:r>
+            <w:rPr>
+              <w:rFonts w:ascii="Cambria Math" w:hAnsi="Cambria Math"/>
+            </w:rPr>
+            <m:t>=0</m:t>
+          </m:r>
+          <m:r>
+            <w:rPr>
+              <w:rFonts w:ascii="Cambria Math" w:hAnsi="Cambria Math"/>
+              <w:lang w:val="ru-RU"/>
+            </w:rPr>
+            <m:t xml:space="preserve">,  </m:t>
+          </m:r>
+          <m:sSub>
+            <m:sSubPr>
+              <m:ctrlPr>
+                <w:rPr>
+                  <w:rFonts w:ascii="Cambria Math" w:hAnsi="Cambria Math"/>
+                  <w:i/>
+                  <w:lang w:val="ru-RU"/>
+                </w:rPr>
+              </m:ctrlPr>
+            </m:sSubPr>
+            <m:e>
+              <m:r>
+                <w:rPr>
+                  <w:rFonts w:ascii="Cambria Math" w:hAnsi="Cambria Math"/>
+                </w:rPr>
+                <m:t>S</m:t>
+              </m:r>
+              <m:ctrlPr>
+                <w:rPr>
+                  <w:rFonts w:ascii="Cambria Math" w:hAnsi="Cambria Math"/>
+                  <w:i/>
+                </w:rPr>
+              </m:ctrlPr>
+            </m:e>
+            <m:sub>
+              <m:r>
+                <w:rPr>
+                  <w:rFonts w:ascii="Cambria Math" w:hAnsi="Cambria Math"/>
+                </w:rPr>
+                <m:t>t</m:t>
+              </m:r>
+              <m:ctrlPr>
+                <w:rPr>
+                  <w:rFonts w:ascii="Cambria Math" w:hAnsi="Cambria Math"/>
+                  <w:i/>
+                </w:rPr>
+              </m:ctrlPr>
+            </m:sub>
+          </m:sSub>
+          <m:r>
+            <w:rPr>
+              <w:rFonts w:ascii="Cambria Math" w:hAnsi="Cambria Math"/>
+            </w:rPr>
+            <m:t>=1</m:t>
+          </m:r>
+          <m:r>
+            <w:rPr>
+              <w:rFonts w:ascii="Cambria Math" w:hAnsi="Cambria Math"/>
+              <w:lang w:val="ru-RU"/>
+            </w:rPr>
+            <m:t xml:space="preserve"> </m:t>
+          </m:r>
+        </m:oMath>
+      </m:oMathPara>
+    </w:p>
+    <w:p>
+      <w:pPr>
+        <w:rPr>
+          <w:lang w:val="ru-RU"/>
+        </w:rPr>
+      </w:pPr>
+      <w:r>
+        <w:rPr>
+          <w:lang w:val="ru-RU"/>
+        </w:rPr>
+        <w:t xml:space="preserve">Допустимая ошибка расчёта для давления была установлена равной </w:t>
+      </w:r>
+      <m:oMath>
+        <m:sSup>
+          <m:sSupPr>
+            <m:ctrlPr>
+              <w:rPr>
+                <w:rFonts w:ascii="Cambria Math" w:hAnsi="Cambria Math"/>
+                <w:i/>
+                <w:lang w:val="ru-RU"/>
+              </w:rPr>
+            </m:ctrlPr>
+          </m:sSupPr>
+          <m:e>
+            <m:r>
+              <w:rPr>
+                <w:rFonts w:ascii="Cambria Math" w:hAnsi="Cambria Math"/>
+                <w:lang w:val="ru-RU"/>
+              </w:rPr>
+              <m:t>10</m:t>
+            </m:r>
+          </m:e>
+          <m:sup>
+            <m:r>
+              <w:rPr>
+                <w:rFonts w:ascii="Cambria Math" w:hAnsi="Cambria Math"/>
+                <w:lang w:val="ru-RU"/>
+              </w:rPr>
+              <m:t>-5</m:t>
+            </m:r>
+          </m:sup>
+        </m:sSup>
+      </m:oMath>
+      <w:r>
+        <w:rPr>
+          <w:lang w:val="ru-RU"/>
+        </w:rPr>
+        <w:t xml:space="preserve">, </w:t>
+      </w:r>
+      <w:r>
+        <w:rPr>
+          <w:lang w:val="ru-RU"/>
+        </w:rPr>
+        <w:t>Расчёт вёлся на 10 условных единиц безразмерного времени.</w:t>
+      </w:r>
+      <w:r>
+        <w:rPr>
+          <w:lang w:val="ru-RU"/>
+        </w:rPr>
+        <w:t xml:space="preserve"> Были получены следующие графики</w:t>
+      </w:r>
+    </w:p>
+    <w:p>
+      <w:pPr>
+        <w:pStyle w:val="afc"/>
+        <w:rPr>
+          <w:lang w:val="ru-RU"/>
+        </w:rPr>
+      </w:pPr>
+      <w:r>
+        <w:rPr>
+          <w:noProof/>
+          <w:lang w:val="ru-RU" w:eastAsia="ru-RU"/>
+        </w:rPr>
+        <w:drawing>
+          <wp:inline distT="0" distB="0" distL="0" distR="0">
+            <wp:extent cx="5423622" cy="4090120"/>
+            <wp:effectExtent l="19050" t="0" r="5628" b="0"/>
+            <wp:docPr id="6" name="Рисунок 6" descr="C:\ARGilyazeev\github\stud\doc\original.bin.S_1.bmp"/>
+            <wp:cNvGraphicFramePr>
+              <a:graphicFrameLocks xmlns:a="http://schemas.openxmlformats.org/drawingml/2006/main" noChangeAspect="1"/>
+            </wp:cNvGraphicFramePr>
+            <a:graphic xmlns:a="http://schemas.openxmlformats.org/drawingml/2006/main">
+              <a:graphicData uri="http://schemas.openxmlformats.org/drawingml/2006/picture">
+                <pic:pic xmlns:pic="http://schemas.openxmlformats.org/drawingml/2006/picture">
+                  <pic:nvPicPr>
+                    <pic:cNvPr id="0" name="Picture 6" descr="C:\ARGilyazeev\github\stud\doc\original.bin.S_1.bmp"/>
+                    <pic:cNvPicPr>
+                      <a:picLocks noChangeAspect="1" noChangeArrowheads="1"/>
+                    </pic:cNvPicPr>
+                  </pic:nvPicPr>
+                  <pic:blipFill>
+                    <a:blip r:embed="rId12" cstate="print"/>
+                    <a:srcRect/>
+                    <a:stretch>
+                      <a:fillRect/>
+                    </a:stretch>
+                  </pic:blipFill>
+                  <pic:spPr bwMode="auto">
+                    <a:xfrm>
+                      <a:off x="0" y="0"/>
+                      <a:ext cx="5423622" cy="4090120"/>
+                    </a:xfrm>
+                    <a:prstGeom prst="rect">
+                      <a:avLst/>
+                    </a:prstGeom>
+                    <a:noFill/>
+                    <a:ln w="9525">
+                      <a:noFill/>
+                      <a:miter lim="800000"/>
+                      <a:headEnd/>
+                      <a:tailEnd/>
+                    </a:ln>
+                  </pic:spPr>
+                </pic:pic>
+              </a:graphicData>
+            </a:graphic>
+          </wp:inline>
+        </w:drawing>
+      </w:r>
+      <w:r>
+        <w:rPr>
+          <w:lang w:val="ru-RU"/>
+        </w:rPr>
+        <w:br/>
+        <w:t>Рис. 3 – Графики насыщенности для первого расчёта с интервалом времени в 0.2.</w:t>
+      </w:r>
+    </w:p>
+    <w:p>
+      <w:pPr>
+        <w:rPr>
+          <w:lang w:val="ru-RU"/>
+        </w:rPr>
+      </w:pPr>
+      <w:r>
+        <w:rPr>
+          <w:lang w:val="ru-RU"/>
+        </w:rPr>
+        <w:t>На графике заметен резкий разрыв, а так же заметны маленькие осцилляции на краю этого разрыва, это из</w:t>
+      </w:r>
+      <w:r>
+        <w:rPr>
+          <w:lang w:val="ru-RU"/>
+        </w:rPr>
+        <w:t>-</w:t>
+      </w:r>
+      <w:r>
+        <w:rPr>
+          <w:lang w:val="ru-RU"/>
+        </w:rPr>
+        <w:t>за значения</w:t>
+      </w:r>
+      <w:r>
+        <w:rPr>
+          <w:lang w:val="ru-RU"/>
+        </w:rPr>
+        <w:t xml:space="preserve"> </w:t>
+      </w:r>
+      <w:r>
+        <w:rPr>
+          <w:lang w:val="ru-RU"/>
+        </w:rPr>
+        <w:t xml:space="preserve">отношения шагов по сетке </w:t>
+      </w:r>
+      <m:oMath>
+        <m:f>
+          <m:fPr>
+            <m:ctrlPr>
+              <w:rPr>
+                <w:rFonts w:ascii="Cambria Math" w:hAnsi="Cambria Math"/>
+                <w:i/>
+                <w:lang w:val="ru-RU"/>
+              </w:rPr>
+            </m:ctrlPr>
+          </m:fPr>
+          <m:num>
+            <m:r>
+              <w:rPr>
+                <w:rFonts w:ascii="Cambria Math" w:hAnsi="Cambria Math"/>
+                <w:lang w:val="ru-RU"/>
+              </w:rPr>
+              <m:t>τ</m:t>
+            </m:r>
+          </m:num>
+          <m:den>
+            <m:r>
+              <w:rPr>
+                <w:rFonts w:ascii="Cambria Math" w:hAnsi="Cambria Math"/>
+                <w:lang w:val="ru-RU"/>
+              </w:rPr>
+              <m:t>h</m:t>
+            </m:r>
+          </m:den>
+        </m:f>
+      </m:oMath>
+      <w:r>
+        <w:rPr>
+          <w:lang w:val="ru-RU"/>
+        </w:rPr>
+        <w:t xml:space="preserve"> близким к единице</w:t>
+      </w:r>
+      <w:r>
+        <w:rPr>
+          <w:lang w:val="ru-RU"/>
+        </w:rPr>
+        <w:t>, для устранения осцилляции, необходимо брать это отношение достаточно малым</w:t>
+      </w:r>
+      <w:r>
+        <w:rPr>
+          <w:lang w:val="ru-RU"/>
+        </w:rPr>
+        <w:t>.</w:t>
+      </w:r>
+    </w:p>
+    <w:p>
+      <w:pPr>
+        <w:pStyle w:val="afc"/>
+        <w:rPr>
+          <w:lang w:val="ru-RU"/>
+        </w:rPr>
+      </w:pPr>
+      <w:r>
+        <w:rPr>
+          <w:noProof/>
+          <w:lang w:val="ru-RU" w:eastAsia="ru-RU"/>
+        </w:rPr>
+        <w:lastRenderedPageBreak/>
+        <w:drawing>
+          <wp:inline distT="0" distB="0" distL="0" distR="0">
+            <wp:extent cx="5423622" cy="4090120"/>
+            <wp:effectExtent l="19050" t="0" r="5628" b="0"/>
+            <wp:docPr id="7" name="Рисунок 7" descr="C:\ARGilyazeev\github\stud\doc\original.bin.U_1.bmp"/>
+            <wp:cNvGraphicFramePr>
+              <a:graphicFrameLocks xmlns:a="http://schemas.openxmlformats.org/drawingml/2006/main" noChangeAspect="1"/>
+            </wp:cNvGraphicFramePr>
+            <a:graphic xmlns:a="http://schemas.openxmlformats.org/drawingml/2006/main">
+              <a:graphicData uri="http://schemas.openxmlformats.org/drawingml/2006/picture">
+                <pic:pic xmlns:pic="http://schemas.openxmlformats.org/drawingml/2006/picture">
+                  <pic:nvPicPr>
+                    <pic:cNvPr id="0" name="Picture 7" descr="C:\ARGilyazeev\github\stud\doc\original.bin.U_1.bmp"/>
+                    <pic:cNvPicPr>
+                      <a:picLocks noChangeAspect="1" noChangeArrowheads="1"/>
+                    </pic:cNvPicPr>
+                  </pic:nvPicPr>
+                  <pic:blipFill>
+                    <a:blip r:embed="rId13" cstate="print"/>
+                    <a:srcRect/>
+                    <a:stretch>
+                      <a:fillRect/>
+                    </a:stretch>
+                  </pic:blipFill>
+                  <pic:spPr bwMode="auto">
+                    <a:xfrm>
+                      <a:off x="0" y="0"/>
+                      <a:ext cx="5423622" cy="4090120"/>
+                    </a:xfrm>
+                    <a:prstGeom prst="rect">
+                      <a:avLst/>
+                    </a:prstGeom>
+                    <a:noFill/>
+                    <a:ln w="9525">
+                      <a:noFill/>
+                      <a:miter lim="800000"/>
+                      <a:headEnd/>
+                      <a:tailEnd/>
+                    </a:ln>
+                  </pic:spPr>
+                </pic:pic>
+              </a:graphicData>
+            </a:graphic>
+          </wp:inline>
+        </w:drawing>
+      </w:r>
+      <w:r>
+        <w:rPr>
+          <w:lang w:val="ru-RU"/>
+        </w:rPr>
+        <w:t xml:space="preserve"> </w:t>
+      </w:r>
+      <w:r>
+        <w:rPr>
+          <w:lang w:val="ru-RU"/>
+        </w:rPr>
+        <w:br/>
+        <w:t>Рис. 4 – График скорости флюида для первого расчёта.</w:t>
+      </w:r>
+    </w:p>
+    <w:p>
+      <w:pPr>
+        <w:rPr>
+          <w:lang w:val="ru-RU"/>
+        </w:rPr>
+      </w:pPr>
+      <w:r>
+        <w:rPr>
+          <w:lang w:val="ru-RU"/>
+        </w:rPr>
+        <w:t>На этом графике заметен явно выраженный минимум, это время пробоя воды нефтеносного пласта.</w:t>
+      </w:r>
+    </w:p>
+    <w:p>
+      <w:r>
+        <w:rPr>
+          <w:lang w:val="ru-RU"/>
+        </w:rPr>
+        <w:t xml:space="preserve">Также проведём расчёты меняя начальные и граничные значения насыщенности </w:t>
+      </w:r>
+      <m:oMath>
+        <m:r>
+          <w:rPr>
+            <w:rFonts w:ascii="Cambria Math" w:hAnsi="Cambria Math"/>
+            <w:lang w:val="ru-RU"/>
+          </w:rPr>
+          <m:t>S</m:t>
+        </m:r>
+      </m:oMath>
+      <w:r>
+        <w:rPr>
+          <w:lang w:val="ru-RU"/>
+        </w:rPr>
+        <w:t>.</w:t>
+      </w:r>
+    </w:p>
+    <w:p>
+      <w:pPr>
+        <w:rPr>
+          <w:lang w:val="ru-RU"/>
+        </w:rPr>
+      </w:pPr>
+      <w:r>
+        <w:rPr>
+          <w:lang w:val="ru-RU"/>
+        </w:rPr>
+        <w:t xml:space="preserve">Второй расчёт проведём с теми же параметры что при расчёте сверху, но другим граничным условием </w:t>
+      </w:r>
+      <m:oMath>
+        <m:sSub>
+          <m:sSubPr>
+            <m:ctrlPr>
+              <w:rPr>
+                <w:rFonts w:ascii="Cambria Math" w:hAnsi="Cambria Math"/>
+                <w:i/>
+                <w:lang w:val="ru-RU"/>
+              </w:rPr>
+            </m:ctrlPr>
+          </m:sSubPr>
+          <m:e>
+            <m:r>
+              <w:rPr>
+                <w:rFonts w:ascii="Cambria Math" w:hAnsi="Cambria Math"/>
+              </w:rPr>
+              <m:t>S</m:t>
+            </m:r>
+            <m:ctrlPr>
+              <w:rPr>
+                <w:rFonts w:ascii="Cambria Math" w:hAnsi="Cambria Math"/>
+                <w:i/>
+              </w:rPr>
+            </m:ctrlPr>
+          </m:e>
+          <m:sub>
+            <m:r>
+              <w:rPr>
+                <w:rFonts w:ascii="Cambria Math" w:hAnsi="Cambria Math"/>
+              </w:rPr>
+              <m:t>t</m:t>
+            </m:r>
+            <m:ctrlPr>
+              <w:rPr>
+                <w:rFonts w:ascii="Cambria Math" w:hAnsi="Cambria Math"/>
+                <w:i/>
+              </w:rPr>
+            </m:ctrlPr>
+          </m:sub>
+        </m:sSub>
+        <m:r>
+          <w:rPr>
+            <w:rFonts w:ascii="Cambria Math" w:hAnsi="Cambria Math"/>
+            <w:lang w:val="ru-RU"/>
+          </w:rPr>
+          <m:t>=</m:t>
+        </m:r>
+        <m:r>
+          <w:rPr>
+            <w:rFonts w:ascii="Cambria Math" w:hAnsi="Cambria Math"/>
+            <w:lang w:val="ru-RU"/>
+          </w:rPr>
+          <m:t>0.75</m:t>
+        </m:r>
+      </m:oMath>
+      <w:r>
+        <w:rPr>
+          <w:lang w:val="ru-RU"/>
+        </w:rPr>
+        <w:t>.</w:t>
+      </w:r>
+      <w:r>
+        <w:rPr>
+          <w:lang w:val="ru-RU"/>
+        </w:rPr>
+        <w:t xml:space="preserve"> </w:t>
+      </w:r>
+      <w:r>
+        <w:rPr>
+          <w:lang w:val="ru-RU"/>
+        </w:rPr>
+        <w:t>Получим следующие результаты</w:t>
+      </w:r>
+    </w:p>
+    <w:p>
+      <w:pPr>
+        <w:pStyle w:val="afc"/>
+        <w:rPr>
+          <w:lang w:val="ru-RU"/>
+        </w:rPr>
+      </w:pPr>
+      <w:r>
+        <w:rPr>
+          <w:noProof/>
+          <w:lang w:val="ru-RU" w:eastAsia="ru-RU"/>
+        </w:rPr>
+        <w:lastRenderedPageBreak/>
+        <w:drawing>
+          <wp:inline distT="0" distB="0" distL="0" distR="0">
+            <wp:extent cx="5423622" cy="4090120"/>
+            <wp:effectExtent l="19050" t="0" r="5628" b="0"/>
+            <wp:docPr id="8" name="Рисунок 8" descr="C:\ARGilyazeev\github\stud\doc\St.bin.S_1.bmp"/>
+            <wp:cNvGraphicFramePr>
+              <a:graphicFrameLocks xmlns:a="http://schemas.openxmlformats.org/drawingml/2006/main" noChangeAspect="1"/>
+            </wp:cNvGraphicFramePr>
+            <a:graphic xmlns:a="http://schemas.openxmlformats.org/drawingml/2006/main">
+              <a:graphicData uri="http://schemas.openxmlformats.org/drawingml/2006/picture">
+                <pic:pic xmlns:pic="http://schemas.openxmlformats.org/drawingml/2006/picture">
+                  <pic:nvPicPr>
+                    <pic:cNvPr id="0" name="Picture 8" descr="C:\ARGilyazeev\github\stud\doc\St.bin.S_1.bmp"/>
+                    <pic:cNvPicPr>
+                      <a:picLocks noChangeAspect="1" noChangeArrowheads="1"/>
+                    </pic:cNvPicPr>
+                  </pic:nvPicPr>
+                  <pic:blipFill>
+                    <a:blip r:embed="rId14" cstate="print"/>
+                    <a:srcRect/>
+                    <a:stretch>
+                      <a:fillRect/>
+                    </a:stretch>
+                  </pic:blipFill>
+                  <pic:spPr bwMode="auto">
+                    <a:xfrm>
+                      <a:off x="0" y="0"/>
+                      <a:ext cx="5423622" cy="4090120"/>
+                    </a:xfrm>
+                    <a:prstGeom prst="rect">
+                      <a:avLst/>
+                    </a:prstGeom>
+                    <a:noFill/>
+                    <a:ln w="9525">
+                      <a:noFill/>
+                      <a:miter lim="800000"/>
+                      <a:headEnd/>
+                      <a:tailEnd/>
+                    </a:ln>
+                  </pic:spPr>
+                </pic:pic>
+              </a:graphicData>
+            </a:graphic>
+          </wp:inline>
+        </w:drawing>
+      </w:r>
+      <w:r>
+        <w:rPr>
+          <w:lang w:val="ru-RU"/>
+        </w:rPr>
+        <w:t xml:space="preserve"> </w:t>
+      </w:r>
+      <w:r>
+        <w:rPr>
+          <w:lang w:val="ru-RU"/>
+        </w:rPr>
+        <w:br/>
+        <w:t>Рис. 5 – Графики насыщенности для второго расчёта с интервалом времени в 0.2.</w:t>
+      </w:r>
+    </w:p>
+    <w:p>
+      <w:pPr>
+        <w:rPr>
+          <w:lang w:val="ru-RU"/>
+        </w:rPr>
+      </w:pPr>
+      <w:r>
+        <w:rPr>
+          <w:lang w:val="ru-RU"/>
+        </w:rPr>
+        <w:t xml:space="preserve">На этом графике заметен явно выраженный пласт верхней границы. Сравнивая с аналогичном графиком из первого расчёта (см. рис. 4), можно заметить что они подобны, за исключением верхних значений. Как будто </w:t>
+      </w:r>
+      <w:r>
+        <w:rPr>
+          <w:lang w:val="ru-RU"/>
+        </w:rPr>
+        <w:t>мы просто ограничили максимальные значения водонасыщенности в первом расчёте.</w:t>
+      </w:r>
+    </w:p>
+    <w:p>
+      <w:pPr>
+        <w:pStyle w:val="afc"/>
+        <w:rPr>
+          <w:lang w:val="ru-RU"/>
+        </w:rPr>
+      </w:pPr>
+      <w:r>
+        <w:rPr>
+          <w:noProof/>
+          <w:lang w:val="ru-RU" w:eastAsia="ru-RU"/>
+        </w:rPr>
+        <w:lastRenderedPageBreak/>
+        <w:drawing>
+          <wp:inline distT="0" distB="0" distL="0" distR="0">
+            <wp:extent cx="5423622" cy="4090120"/>
+            <wp:effectExtent l="19050" t="0" r="5628" b="0"/>
+            <wp:docPr id="9" name="Рисунок 9" descr="C:\ARGilyazeev\github\stud\doc\St.bin.U_1.bmp"/>
+            <wp:cNvGraphicFramePr>
+              <a:graphicFrameLocks xmlns:a="http://schemas.openxmlformats.org/drawingml/2006/main" noChangeAspect="1"/>
+            </wp:cNvGraphicFramePr>
+            <a:graphic xmlns:a="http://schemas.openxmlformats.org/drawingml/2006/main">
+              <a:graphicData uri="http://schemas.openxmlformats.org/drawingml/2006/picture">
+                <pic:pic xmlns:pic="http://schemas.openxmlformats.org/drawingml/2006/picture">
+                  <pic:nvPicPr>
+                    <pic:cNvPr id="0" name="Picture 9" descr="C:\ARGilyazeev\github\stud\doc\St.bin.U_1.bmp"/>
+                    <pic:cNvPicPr>
+                      <a:picLocks noChangeAspect="1" noChangeArrowheads="1"/>
+                    </pic:cNvPicPr>
+                  </pic:nvPicPr>
+                  <pic:blipFill>
+                    <a:blip r:embed="rId15" cstate="print"/>
+                    <a:srcRect/>
+                    <a:stretch>
+                      <a:fillRect/>
+                    </a:stretch>
+                  </pic:blipFill>
+                  <pic:spPr bwMode="auto">
+                    <a:xfrm>
+                      <a:off x="0" y="0"/>
+                      <a:ext cx="5423622" cy="4090120"/>
+                    </a:xfrm>
+                    <a:prstGeom prst="rect">
+                      <a:avLst/>
+                    </a:prstGeom>
+                    <a:noFill/>
+                    <a:ln w="9525">
+                      <a:noFill/>
+                      <a:miter lim="800000"/>
+                      <a:headEnd/>
+                      <a:tailEnd/>
+                    </a:ln>
+                  </pic:spPr>
+                </pic:pic>
+              </a:graphicData>
+            </a:graphic>
+          </wp:inline>
+        </w:drawing>
+      </w:r>
+      <w:r>
+        <w:rPr>
+          <w:lang w:val="ru-RU"/>
+        </w:rPr>
+        <w:br/>
+        <w:t>Рис. 6 – График скорости флюида при втором расчёте.</w:t>
+      </w:r>
+    </w:p>
+    <w:p>
+      <w:pPr>
+        <w:rPr>
+          <w:lang w:val="ru-RU"/>
+        </w:rPr>
+      </w:pPr>
+      <w:r>
+        <w:rPr>
+          <w:lang w:val="ru-RU"/>
+        </w:rPr>
+        <w:t>Видим картину аналогичную графику из первого расчёта</w:t>
+      </w:r>
+      <w:r>
+        <w:rPr>
+          <w:lang w:val="ru-RU"/>
+        </w:rPr>
+        <w:t xml:space="preserve"> (см. рис. 4)</w:t>
+      </w:r>
+      <w:r>
+        <w:rPr>
+          <w:lang w:val="ru-RU"/>
+        </w:rPr>
+        <w:t>, разве что конечная скорость является куда меньшей</w:t>
+      </w:r>
+      <w:r>
+        <w:rPr>
+          <w:lang w:val="ru-RU"/>
+        </w:rPr>
+        <w:t>,</w:t>
+      </w:r>
+      <w:r>
+        <w:rPr>
+          <w:lang w:val="ru-RU"/>
+        </w:rPr>
+        <w:t xml:space="preserve"> чем в первом расчёте.</w:t>
+      </w:r>
+    </w:p>
+    <w:p>
+      <w:pPr>
+        <w:rPr>
+          <w:lang w:val="ru-RU"/>
+        </w:rPr>
+      </w:pPr>
+      <w:r>
+        <w:rPr>
+          <w:lang w:val="ru-RU"/>
+        </w:rPr>
+        <w:t xml:space="preserve">Третий расчёт проведём с параметрами как при первом расчёте, за исключением параметра начальной обводнённости </w:t>
+      </w:r>
+      <m:oMath>
+        <m:sSub>
+          <m:sSubPr>
+            <m:ctrlPr>
+              <w:rPr>
+                <w:rFonts w:ascii="Cambria Math" w:hAnsi="Cambria Math"/>
+                <w:i/>
+                <w:lang w:val="ru-RU"/>
+              </w:rPr>
+            </m:ctrlPr>
+          </m:sSubPr>
+          <m:e>
+            <m:r>
+              <w:rPr>
+                <w:rFonts w:ascii="Cambria Math" w:hAnsi="Cambria Math"/>
+                <w:lang w:val="ru-RU"/>
+              </w:rPr>
+              <m:t>S</m:t>
+            </m:r>
+          </m:e>
+          <m:sub>
+            <m:r>
+              <w:rPr>
+                <w:rFonts w:ascii="Cambria Math" w:hAnsi="Cambria Math"/>
+                <w:lang w:val="ru-RU"/>
+              </w:rPr>
+              <m:t>0</m:t>
+            </m:r>
+          </m:sub>
+        </m:sSub>
+        <m:r>
+          <w:rPr>
+            <w:rFonts w:ascii="Cambria Math" w:hAnsi="Cambria Math"/>
+            <w:lang w:val="ru-RU"/>
+          </w:rPr>
+          <m:t>=0.3</m:t>
+        </m:r>
+      </m:oMath>
+      <w:r>
+        <w:rPr>
+          <w:lang w:val="ru-RU"/>
+        </w:rPr>
+        <w:t>.</w:t>
+      </w:r>
+      <w:r>
+        <w:rPr>
+          <w:lang w:val="ru-RU"/>
+        </w:rPr>
+        <w:t xml:space="preserve"> А в четвёртом, будем использовать параметры второго расчёта с параметром начальной обводнённости как в при третьем расчёте.</w:t>
+      </w:r>
+    </w:p>
+    <w:p>
+      <w:pPr>
+        <w:pStyle w:val="afc"/>
+        <w:rPr>
+          <w:lang w:val="ru-RU"/>
+        </w:rPr>
+      </w:pPr>
+      <w:r>
+        <w:rPr>
+          <w:noProof/>
+          <w:lang w:val="ru-RU" w:eastAsia="ru-RU"/>
+        </w:rPr>
+        <w:lastRenderedPageBreak/>
+        <w:drawing>
+          <wp:inline distT="0" distB="0" distL="0" distR="0">
+            <wp:extent cx="5423622" cy="4090120"/>
+            <wp:effectExtent l="19050" t="0" r="5628" b="0"/>
+            <wp:docPr id="10" name="Рисунок 10" descr="C:\ARGilyazeev\github\stud\doc\Sx.bin.S_1.bmp"/>
+            <wp:cNvGraphicFramePr>
+              <a:graphicFrameLocks xmlns:a="http://schemas.openxmlformats.org/drawingml/2006/main" noChangeAspect="1"/>
+            </wp:cNvGraphicFramePr>
+            <a:graphic xmlns:a="http://schemas.openxmlformats.org/drawingml/2006/main">
+              <a:graphicData uri="http://schemas.openxmlformats.org/drawingml/2006/picture">
+                <pic:pic xmlns:pic="http://schemas.openxmlformats.org/drawingml/2006/picture">
+                  <pic:nvPicPr>
+                    <pic:cNvPr id="0" name="Picture 10" descr="C:\ARGilyazeev\github\stud\doc\Sx.bin.S_1.bmp"/>
+                    <pic:cNvPicPr>
+                      <a:picLocks noChangeAspect="1" noChangeArrowheads="1"/>
+                    </pic:cNvPicPr>
+                  </pic:nvPicPr>
+                  <pic:blipFill>
+                    <a:blip r:embed="rId16" cstate="print"/>
+                    <a:srcRect/>
+                    <a:stretch>
+                      <a:fillRect/>
+                    </a:stretch>
+                  </pic:blipFill>
+                  <pic:spPr bwMode="auto">
+                    <a:xfrm>
+                      <a:off x="0" y="0"/>
+                      <a:ext cx="5423622" cy="4090120"/>
+                    </a:xfrm>
+                    <a:prstGeom prst="rect">
+                      <a:avLst/>
+                    </a:prstGeom>
+                    <a:noFill/>
+                    <a:ln w="9525">
+                      <a:noFill/>
+                      <a:miter lim="800000"/>
+                      <a:headEnd/>
+                      <a:tailEnd/>
+                    </a:ln>
+                  </pic:spPr>
+                </pic:pic>
+              </a:graphicData>
+            </a:graphic>
+          </wp:inline>
+        </w:drawing>
+      </w:r>
+      <w:r>
+        <w:rPr>
+          <w:lang w:val="ru-RU"/>
+        </w:rPr>
+        <w:br/>
+        <w:t>Рис. 7 – Графики насыщенности для третьего расчёта с интервалом времени в 0.2.</w:t>
+      </w:r>
+    </w:p>
+    <w:p>
+      <w:pPr>
+        <w:pStyle w:val="afc"/>
+        <w:rPr>
+          <w:lang w:val="ru-RU"/>
+        </w:rPr>
+      </w:pPr>
+      <w:r>
+        <w:drawing>
+          <wp:inline distT="0" distB="0" distL="0" distR="0">
+            <wp:extent cx="5423622" cy="4090120"/>
+            <wp:effectExtent l="19050" t="0" r="5628" b="0"/>
+            <wp:docPr id="11" name="Рисунок 11" descr="C:\ARGilyazeev\github\stud\doc\Sx.bin.U_1.bmp"/>
+            <wp:cNvGraphicFramePr>
+              <a:graphicFrameLocks xmlns:a="http://schemas.openxmlformats.org/drawingml/2006/main" noChangeAspect="1"/>
+            </wp:cNvGraphicFramePr>
+            <a:graphic xmlns:a="http://schemas.openxmlformats.org/drawingml/2006/main">
+              <a:graphicData uri="http://schemas.openxmlformats.org/drawingml/2006/picture">
+                <pic:pic xmlns:pic="http://schemas.openxmlformats.org/drawingml/2006/picture">
+                  <pic:nvPicPr>
+                    <pic:cNvPr id="0" name="Picture 11" descr="C:\ARGilyazeev\github\stud\doc\Sx.bin.U_1.bmp"/>
+                    <pic:cNvPicPr>
+                      <a:picLocks noChangeAspect="1" noChangeArrowheads="1"/>
+                    </pic:cNvPicPr>
+                  </pic:nvPicPr>
+                  <pic:blipFill>
+                    <a:blip r:embed="rId17" cstate="print"/>
+                    <a:srcRect/>
+                    <a:stretch>
+                      <a:fillRect/>
+                    </a:stretch>
+                  </pic:blipFill>
+                  <pic:spPr bwMode="auto">
+                    <a:xfrm>
+                      <a:off x="0" y="0"/>
+                      <a:ext cx="5423622" cy="4090120"/>
+                    </a:xfrm>
+                    <a:prstGeom prst="rect">
+                      <a:avLst/>
+                    </a:prstGeom>
+                    <a:noFill/>
+                    <a:ln w="9525">
+                      <a:noFill/>
+                      <a:miter lim="800000"/>
+                      <a:headEnd/>
+                      <a:tailEnd/>
+                    </a:ln>
+                  </pic:spPr>
+                </pic:pic>
+              </a:graphicData>
+            </a:graphic>
+          </wp:inline>
+        </w:drawing>
+      </w:r>
+      <w:r>
+        <w:rPr>
+          <w:lang w:val="ru-RU"/>
+        </w:rPr>
+        <w:br/>
+        <w:t>Рис. 8 – График скорости флюида при третьем расчёте.</w:t>
+      </w:r>
+    </w:p>
+    <w:p>
+      <w:pPr>
+        <w:pStyle w:val="afc"/>
+        <w:rPr>
+          <w:lang w:val="ru-RU"/>
+        </w:rPr>
+      </w:pPr>
+      <w:r>
+        <w:rPr>
+          <w:noProof/>
+          <w:lang w:val="ru-RU" w:eastAsia="ru-RU"/>
+        </w:rPr>
+        <w:lastRenderedPageBreak/>
+        <w:drawing>
+          <wp:inline distT="0" distB="0" distL="0" distR="0">
+            <wp:extent cx="5423622" cy="4090120"/>
+            <wp:effectExtent l="19050" t="0" r="5628" b="0"/>
+            <wp:docPr id="12" name="Рисунок 12" descr="C:\ARGilyazeev\github\stud\doc\S2.bin.S_1.bmp"/>
+            <wp:cNvGraphicFramePr>
+              <a:graphicFrameLocks xmlns:a="http://schemas.openxmlformats.org/drawingml/2006/main" noChangeAspect="1"/>
+            </wp:cNvGraphicFramePr>
+            <a:graphic xmlns:a="http://schemas.openxmlformats.org/drawingml/2006/main">
+              <a:graphicData uri="http://schemas.openxmlformats.org/drawingml/2006/picture">
+                <pic:pic xmlns:pic="http://schemas.openxmlformats.org/drawingml/2006/picture">
+                  <pic:nvPicPr>
+                    <pic:cNvPr id="0" name="Picture 12" descr="C:\ARGilyazeev\github\stud\doc\S2.bin.S_1.bmp"/>
+                    <pic:cNvPicPr>
+                      <a:picLocks noChangeAspect="1" noChangeArrowheads="1"/>
+                    </pic:cNvPicPr>
+                  </pic:nvPicPr>
+                  <pic:blipFill>
+                    <a:blip r:embed="rId18" cstate="print"/>
+                    <a:srcRect/>
+                    <a:stretch>
+                      <a:fillRect/>
+                    </a:stretch>
+                  </pic:blipFill>
+                  <pic:spPr bwMode="auto">
+                    <a:xfrm>
+                      <a:off x="0" y="0"/>
+                      <a:ext cx="5423622" cy="4090120"/>
+                    </a:xfrm>
+                    <a:prstGeom prst="rect">
+                      <a:avLst/>
+                    </a:prstGeom>
+                    <a:noFill/>
+                    <a:ln w="9525">
+                      <a:noFill/>
+                      <a:miter lim="800000"/>
+                      <a:headEnd/>
+                      <a:tailEnd/>
+                    </a:ln>
+                  </pic:spPr>
+                </pic:pic>
+              </a:graphicData>
+            </a:graphic>
+          </wp:inline>
+        </w:drawing>
+      </w:r>
+      <w:r>
+        <w:rPr>
+          <w:lang w:val="ru-RU"/>
+        </w:rPr>
+        <w:br/>
+        <w:t>Рис. 9 – Графики насыщенности для четвертого расчёта с интервалом времени в 0.2.</w:t>
+      </w:r>
+    </w:p>
+    <w:p>
+      <w:pPr>
+        <w:pStyle w:val="afc"/>
+        <w:rPr>
+          <w:lang w:val="ru-RU"/>
+        </w:rPr>
+      </w:pPr>
+      <w:r>
+        <w:rPr>
+          <w:lang w:val="ru-RU"/>
+        </w:rPr>
+        <w:drawing>
+          <wp:inline distT="0" distB="0" distL="0" distR="0">
+            <wp:extent cx="5423622" cy="4090120"/>
+            <wp:effectExtent l="19050" t="0" r="5628" b="0"/>
+            <wp:docPr id="1" name="Рисунок 13" descr="C:\ARGilyazeev\github\stud\doc\S2.bin.U_1.bmp"/>
+            <wp:cNvGraphicFramePr>
+              <a:graphicFrameLocks xmlns:a="http://schemas.openxmlformats.org/drawingml/2006/main" noChangeAspect="1"/>
+            </wp:cNvGraphicFramePr>
+            <a:graphic xmlns:a="http://schemas.openxmlformats.org/drawingml/2006/main">
+              <a:graphicData uri="http://schemas.openxmlformats.org/drawingml/2006/picture">
+                <pic:pic xmlns:pic="http://schemas.openxmlformats.org/drawingml/2006/picture">
+                  <pic:nvPicPr>
+                    <pic:cNvPr id="0" name="Picture 13" descr="C:\ARGilyazeev\github\stud\doc\S2.bin.U_1.bmp"/>
+                    <pic:cNvPicPr>
+                      <a:picLocks noChangeAspect="1" noChangeArrowheads="1"/>
+                    </pic:cNvPicPr>
+                  </pic:nvPicPr>
+                  <pic:blipFill>
+                    <a:blip r:embed="rId19" cstate="print"/>
+                    <a:srcRect/>
+                    <a:stretch>
+                      <a:fillRect/>
+                    </a:stretch>
+                  </pic:blipFill>
+                  <pic:spPr bwMode="auto">
+                    <a:xfrm>
+                      <a:off x="0" y="0"/>
+                      <a:ext cx="5423622" cy="4090120"/>
+                    </a:xfrm>
+                    <a:prstGeom prst="rect">
+                      <a:avLst/>
+                    </a:prstGeom>
+                    <a:noFill/>
+                    <a:ln w="9525">
+                      <a:noFill/>
+                      <a:miter lim="800000"/>
+                      <a:headEnd/>
+                      <a:tailEnd/>
+                    </a:ln>
+                  </pic:spPr>
+                </pic:pic>
+              </a:graphicData>
+            </a:graphic>
+          </wp:inline>
+        </w:drawing>
+      </w:r>
+      <w:r>
+        <w:rPr>
+          <w:lang w:val="ru-RU"/>
+        </w:rPr>
+        <w:br/>
+        <w:t>Рис. 10 – График скорости флюида при четвертом расчёте.</w:t>
       </w:r>
     </w:p>
     <w:p>
@@ -18294,6 +19818,7 @@
         <w:pStyle w:val="1"/>
       </w:pPr>
       <w:r>
+        <w:lastRenderedPageBreak/>
         <w:t>Заключение</w:t>
       </w:r>
     </w:p>
@@ -18303,52 +19828,52 @@
           <w:lang w:val="ru-RU"/>
         </w:rPr>
       </w:pPr>
-    </w:p>
-    <w:p>
-      <w:pPr>
-        <w:rPr>
-          <w:lang w:val="ru-RU"/>
-        </w:rPr>
-      </w:pPr>
-    </w:p>
-    <w:p>
-      <w:pPr>
-        <w:rPr>
-          <w:lang w:val="ru-RU"/>
-        </w:rPr>
-      </w:pPr>
-    </w:p>
-    <w:p>
-      <w:pPr>
-        <w:rPr>
-          <w:lang w:val="ru-RU"/>
-        </w:rPr>
-      </w:pPr>
-    </w:p>
-    <w:p>
-      <w:pPr>
-        <w:rPr>
-          <w:lang w:val="ru-RU"/>
-        </w:rPr>
-      </w:pPr>
-    </w:p>
-    <w:p>
-      <w:pPr>
-        <w:rPr>
-          <w:lang w:val="ru-RU"/>
-        </w:rPr>
-      </w:pPr>
-    </w:p>
-    <w:p>
-      <w:pPr>
-        <w:rPr>
-          <w:lang w:val="ru-RU"/>
-        </w:rPr>
-      </w:pPr>
+      <w:r>
+        <w:rPr>
+          <w:lang w:val="ru-RU"/>
+        </w:rPr>
+        <w:t xml:space="preserve">Посмотрев на результаты вычислений, можно заключить что при уменьшении обводнённости закачиваемой жидкости, скорость </w:t>
+      </w:r>
+      <w:r>
+        <w:rPr>
+          <w:lang w:val="ru-RU"/>
+        </w:rPr>
+        <w:t>извлечения флюида</w:t>
+      </w:r>
+      <w:r>
+        <w:rPr>
+          <w:lang w:val="ru-RU"/>
+        </w:rPr>
+        <w:t xml:space="preserve"> будет страдать, а также </w:t>
+      </w:r>
+      <w:r>
+        <w:rPr>
+          <w:lang w:val="ru-RU"/>
+        </w:rPr>
+        <w:t>мы не сможем добыть большую часть нефти</w:t>
+      </w:r>
+      <w:r>
+        <w:rPr>
+          <w:lang w:val="ru-RU"/>
+        </w:rPr>
+        <w:t>.</w:t>
+      </w:r>
+      <w:r>
+        <w:rPr>
+          <w:lang w:val="ru-RU"/>
+        </w:rPr>
+        <w:t xml:space="preserve"> При изначальной обводнённости пласта, качество нефтедобычи резко упадёт и водяной прорыв на заборе будет менее резким. А значит что большая часть нефти останется в пласте.</w:t>
+      </w:r>
+      <w:r>
+        <w:rPr>
+          <w:lang w:val="ru-RU"/>
+        </w:rPr>
+        <w:t xml:space="preserve"> </w:t>
+      </w:r>
     </w:p>
     <w:sectPr>
-      <w:footerReference w:type="default" r:id="rId12"/>
-      <w:footerReference w:type="first" r:id="rId13"/>
+      <w:footerReference w:type="default" r:id="rId20"/>
+      <w:footerReference w:type="first" r:id="rId21"/>
       <w:pgSz w:w="11906" w:h="16838" w:code="9"/>
       <w:pgMar w:top="1134" w:right="567" w:bottom="1134" w:left="1701" w:header="709" w:footer="709" w:gutter="0"/>
       <w:pgNumType w:start="2"/>
@@ -18407,7 +19932,7 @@
           <w:rPr>
             <w:noProof/>
           </w:rPr>
-          <w:t>11</w:t>
+          <w:t>20</w:t>
         </w:r>
         <w:r>
           <w:fldChar w:fldCharType="end"/>
@@ -19125,10 +20650,11 @@
     <w:autoRedefine/>
     <w:uiPriority w:val="9"/>
     <w:qFormat/>
-    <w:rsid w:val="006257EF"/>
+    <w:rsid w:val="00E36614"/>
     <w:pPr>
       <w:keepNext/>
       <w:keepLines/>
+      <w:pageBreakBefore/>
       <w:contextualSpacing/>
       <w:jc w:val="center"/>
       <w:outlineLvl w:val="0"/>
@@ -19308,7 +20834,6 @@
   <w:style w:type="character" w:default="1" w:styleId="a0">
     <w:name w:val="Default Paragraph Font"/>
     <w:uiPriority w:val="1"/>
-    <w:semiHidden/>
     <w:unhideWhenUsed/>
   </w:style>
   <w:style w:type="table" w:default="1" w:styleId="a1">
@@ -19338,7 +20863,7 @@
     <w:basedOn w:val="a0"/>
     <w:link w:val="1"/>
     <w:uiPriority w:val="9"/>
-    <w:rsid w:val="006257EF"/>
+    <w:rsid w:val="00E36614"/>
     <w:rPr>
       <w:rFonts w:asciiTheme="majorHAnsi" w:eastAsiaTheme="majorEastAsia" w:hAnsiTheme="majorHAnsi" w:cstheme="majorBidi"/>
       <w:b/>
@@ -19959,12 +21484,9 @@
     <w:useFELayout/>
   </w:compat>
   <w:rsids>
-    <w:rsidRoot w:val="007C4483"/>
-    <w:rsid w:val="00123E8B"/>
-    <w:rsid w:val="007C4483"/>
-    <w:rsid w:val="0083024D"/>
-    <w:rsid w:val="00A96D89"/>
-    <w:rsid w:val="00C4658A"/>
+    <w:rsidRoot w:val="00DB3963"/>
+    <w:rsid w:val="004D3522"/>
+    <w:rsid w:val="00DB3963"/>
   </w:rsids>
   <m:mathPr>
     <m:mathFont m:val="Cambria Math"/>
@@ -20145,7 +21667,6 @@
   <w:style w:type="paragraph" w:default="1" w:styleId="a">
     <w:name w:val="Normal"/>
     <w:qFormat/>
-    <w:rsid w:val="00A96D89"/>
   </w:style>
   <w:style w:type="character" w:default="1" w:styleId="a0">
     <w:name w:val="Default Paragraph Font"/>
@@ -20180,14 +21701,10 @@
     <w:basedOn w:val="a0"/>
     <w:uiPriority w:val="99"/>
     <w:semiHidden/>
-    <w:rsid w:val="00C4658A"/>
+    <w:rsid w:val="00DB3963"/>
     <w:rPr>
       <w:color w:val="808080"/>
     </w:rPr>
-  </w:style>
-  <w:style w:type="paragraph" w:customStyle="1" w:styleId="1CF583DF29644733A91F9DD55A8767DA">
-    <w:name w:val="1CF583DF29644733A91F9DD55A8767DA"/>
-    <w:rsid w:val="00A96D89"/>
   </w:style>
 </w:styles>
 </file>
@@ -20195,7 +21712,6 @@
 <file path=word/glossary/webSettings.xml><?xml version="1.0" encoding="utf-8"?>
 <w:webSettings xmlns:r="http://schemas.openxmlformats.org/officeDocument/2006/relationships" xmlns:w="http://schemas.openxmlformats.org/wordprocessingml/2006/main">
   <w:optimizeForBrowser/>
-  <w:allowPNG/>
 </w:webSettings>
 </file>
 
@@ -20429,7 +21945,7 @@
 </file>
 
 <file path=customXml/itemProps1.xml><?xml version="1.0" encoding="utf-8"?>
-<ds:datastoreItem xmlns:ds="http://schemas.openxmlformats.org/officeDocument/2006/customXml" ds:itemID="{DB26C71D-2242-4AB5-87FA-760B78C1FD0C}">
+<ds:datastoreItem xmlns:ds="http://schemas.openxmlformats.org/officeDocument/2006/customXml" ds:itemID="{B142F94B-1A9E-4619-AFA1-D83C156D80BB}">
   <ds:schemaRefs>
     <ds:schemaRef ds:uri="http://schemas.openxmlformats.org/officeDocument/2006/bibliography"/>
   </ds:schemaRefs>

</xml_diff>